<commit_message>
Update CLUB VIDEO 0 Méthode merise complète.docx
</commit_message>
<xml_diff>
--- a/103_BaseDeDonnees/Exercices/204_ClubVideo/CLUB VIDEO 0 Méthode merise complète.docx
+++ b/103_BaseDeDonnees/Exercices/204_ClubVideo/CLUB VIDEO 0 Méthode merise complète.docx
@@ -4,8 +4,11 @@
   <w:body>
     <w:p>
       <w:pPr>
-        <w:pStyle w:val="Titre1"/>
+        <w:pStyle w:val="Titre"/>
       </w:pPr>
+      <w:r>
+        <w:t xml:space="preserve">204 </w:t>
+      </w:r>
       <w:r>
         <w:t>Club Vidéo</w:t>
       </w:r>
@@ -280,7 +283,6 @@
         <w:pStyle w:val="Titre1"/>
       </w:pPr>
       <w:r>
-        <w:lastRenderedPageBreak/>
         <w:t>Dictionnaire des données</w:t>
       </w:r>
     </w:p>
@@ -291,11 +293,11 @@
         <w:tblLook w:val="04A0" w:firstRow="1" w:lastRow="0" w:firstColumn="1" w:lastColumn="0" w:noHBand="0" w:noVBand="1"/>
       </w:tblPr>
       <w:tblGrid>
-        <w:gridCol w:w="1264"/>
-        <w:gridCol w:w="3067"/>
-        <w:gridCol w:w="3004"/>
+        <w:gridCol w:w="1262"/>
+        <w:gridCol w:w="3299"/>
+        <w:gridCol w:w="2802"/>
         <w:gridCol w:w="1615"/>
-        <w:gridCol w:w="1506"/>
+        <w:gridCol w:w="1478"/>
       </w:tblGrid>
       <w:tr>
         <w:trPr>
@@ -388,16 +390,9 @@
             <w:pPr>
               <w:cnfStyle w:val="000000100000" w:firstRow="0" w:lastRow="0" w:firstColumn="0" w:lastColumn="0" w:oddVBand="0" w:evenVBand="0" w:oddHBand="1" w:evenHBand="0" w:firstRowFirstColumn="0" w:firstRowLastColumn="0" w:lastRowFirstColumn="0" w:lastRowLastColumn="0"/>
             </w:pPr>
-            <w:proofErr w:type="spellStart"/>
-            <w:proofErr w:type="gramStart"/>
-            <w:r>
-              <w:t>client</w:t>
-            </w:r>
-            <w:proofErr w:type="gramEnd"/>
-            <w:r>
-              <w:t>_id</w:t>
-            </w:r>
-            <w:proofErr w:type="spellEnd"/>
+            <w:r>
+              <w:t>client_id</w:t>
+            </w:r>
           </w:p>
         </w:tc>
         <w:tc>
@@ -408,13 +403,8 @@
             <w:pPr>
               <w:cnfStyle w:val="000000100000" w:firstRow="0" w:lastRow="0" w:firstColumn="0" w:lastColumn="0" w:oddVBand="0" w:evenVBand="0" w:oddHBand="1" w:evenHBand="0" w:firstRowFirstColumn="0" w:firstRowLastColumn="0" w:lastRowFirstColumn="0" w:lastRowLastColumn="0"/>
             </w:pPr>
-            <w:proofErr w:type="gramStart"/>
-            <w:r>
-              <w:t>identifiant</w:t>
-            </w:r>
-            <w:proofErr w:type="gramEnd"/>
-            <w:r>
-              <w:t xml:space="preserve"> du client</w:t>
+            <w:r>
+              <w:t>identifiant du client</w:t>
             </w:r>
           </w:p>
         </w:tc>
@@ -426,13 +416,8 @@
             <w:pPr>
               <w:cnfStyle w:val="000000100000" w:firstRow="0" w:lastRow="0" w:firstColumn="0" w:lastColumn="0" w:oddVBand="0" w:evenVBand="0" w:oddHBand="1" w:evenHBand="0" w:firstRowFirstColumn="0" w:firstRowLastColumn="0" w:lastRowFirstColumn="0" w:lastRowLastColumn="0"/>
             </w:pPr>
-            <w:proofErr w:type="gramStart"/>
-            <w:r>
-              <w:t>INT(</w:t>
-            </w:r>
-            <w:proofErr w:type="gramEnd"/>
-            <w:r>
-              <w:t>11)</w:t>
+            <w:r>
+              <w:t>INT(11)</w:t>
             </w:r>
           </w:p>
         </w:tc>
@@ -444,13 +429,8 @@
             <w:pPr>
               <w:cnfStyle w:val="000000100000" w:firstRow="0" w:lastRow="0" w:firstColumn="0" w:lastColumn="0" w:oddVBand="0" w:evenVBand="0" w:oddHBand="1" w:evenHBand="0" w:firstRowFirstColumn="0" w:firstRowLastColumn="0" w:lastRowFirstColumn="0" w:lastRowLastColumn="0"/>
             </w:pPr>
-            <w:proofErr w:type="gramStart"/>
-            <w:r>
-              <w:t>identifiant</w:t>
-            </w:r>
-            <w:proofErr w:type="gramEnd"/>
-            <w:r>
-              <w:t>, ai</w:t>
+            <w:r>
+              <w:t>identifiant, ai</w:t>
             </w:r>
           </w:p>
         </w:tc>
@@ -471,16 +451,9 @@
             <w:pPr>
               <w:cnfStyle w:val="000000000000" w:firstRow="0" w:lastRow="0" w:firstColumn="0" w:lastColumn="0" w:oddVBand="0" w:evenVBand="0" w:oddHBand="0" w:evenHBand="0" w:firstRowFirstColumn="0" w:firstRowLastColumn="0" w:lastRowFirstColumn="0" w:lastRowLastColumn="0"/>
             </w:pPr>
-            <w:proofErr w:type="spellStart"/>
-            <w:proofErr w:type="gramStart"/>
-            <w:r>
-              <w:t>client</w:t>
-            </w:r>
-            <w:proofErr w:type="gramEnd"/>
-            <w:r>
-              <w:t>_caution</w:t>
-            </w:r>
-            <w:proofErr w:type="spellEnd"/>
+            <w:r>
+              <w:t>client_caution</w:t>
+            </w:r>
           </w:p>
         </w:tc>
         <w:tc>
@@ -491,13 +464,8 @@
             <w:pPr>
               <w:cnfStyle w:val="000000000000" w:firstRow="0" w:lastRow="0" w:firstColumn="0" w:lastColumn="0" w:oddVBand="0" w:evenVBand="0" w:oddHBand="0" w:evenHBand="0" w:firstRowFirstColumn="0" w:firstRowLastColumn="0" w:lastRowFirstColumn="0" w:lastRowLastColumn="0"/>
             </w:pPr>
-            <w:proofErr w:type="gramStart"/>
-            <w:r>
-              <w:t>caution</w:t>
-            </w:r>
-            <w:proofErr w:type="gramEnd"/>
-            <w:r>
-              <w:t xml:space="preserve"> versée par le client lors de son inscription</w:t>
+            <w:r>
+              <w:t>caution versée par le client lors de son inscription</w:t>
             </w:r>
           </w:p>
         </w:tc>
@@ -509,13 +477,8 @@
             <w:pPr>
               <w:cnfStyle w:val="000000000000" w:firstRow="0" w:lastRow="0" w:firstColumn="0" w:lastColumn="0" w:oddVBand="0" w:evenVBand="0" w:oddHBand="0" w:evenHBand="0" w:firstRowFirstColumn="0" w:firstRowLastColumn="0" w:lastRowFirstColumn="0" w:lastRowLastColumn="0"/>
             </w:pPr>
-            <w:proofErr w:type="gramStart"/>
-            <w:r>
-              <w:t>INT(</w:t>
-            </w:r>
-            <w:proofErr w:type="gramEnd"/>
-            <w:r>
-              <w:t>3)</w:t>
+            <w:r>
+              <w:t>INT(3)</w:t>
             </w:r>
           </w:p>
         </w:tc>
@@ -527,11 +490,9 @@
             <w:pPr>
               <w:cnfStyle w:val="000000000000" w:firstRow="0" w:lastRow="0" w:firstColumn="0" w:lastColumn="0" w:oddVBand="0" w:evenVBand="0" w:oddHBand="0" w:evenHBand="0" w:firstRowFirstColumn="0" w:firstRowLastColumn="0" w:lastRowFirstColumn="0" w:lastRowLastColumn="0"/>
             </w:pPr>
-            <w:proofErr w:type="gramStart"/>
             <w:r>
               <w:t>obligatoire</w:t>
             </w:r>
-            <w:proofErr w:type="gramEnd"/>
           </w:p>
         </w:tc>
       </w:tr>
@@ -554,16 +515,9 @@
             <w:pPr>
               <w:cnfStyle w:val="000000100000" w:firstRow="0" w:lastRow="0" w:firstColumn="0" w:lastColumn="0" w:oddVBand="0" w:evenVBand="0" w:oddHBand="1" w:evenHBand="0" w:firstRowFirstColumn="0" w:firstRowLastColumn="0" w:lastRowFirstColumn="0" w:lastRowLastColumn="0"/>
             </w:pPr>
-            <w:proofErr w:type="spellStart"/>
-            <w:proofErr w:type="gramStart"/>
-            <w:r>
-              <w:t>client</w:t>
-            </w:r>
-            <w:proofErr w:type="gramEnd"/>
-            <w:r>
-              <w:t>_nom</w:t>
-            </w:r>
-            <w:proofErr w:type="spellEnd"/>
+            <w:r>
+              <w:t>client_nom</w:t>
+            </w:r>
           </w:p>
         </w:tc>
         <w:tc>
@@ -574,13 +528,8 @@
             <w:pPr>
               <w:cnfStyle w:val="000000100000" w:firstRow="0" w:lastRow="0" w:firstColumn="0" w:lastColumn="0" w:oddVBand="0" w:evenVBand="0" w:oddHBand="1" w:evenHBand="0" w:firstRowFirstColumn="0" w:firstRowLastColumn="0" w:lastRowFirstColumn="0" w:lastRowLastColumn="0"/>
             </w:pPr>
-            <w:proofErr w:type="gramStart"/>
-            <w:r>
-              <w:t>nom</w:t>
-            </w:r>
-            <w:proofErr w:type="gramEnd"/>
-            <w:r>
-              <w:t xml:space="preserve"> du client</w:t>
+            <w:r>
+              <w:t>nom du client</w:t>
             </w:r>
           </w:p>
         </w:tc>
@@ -592,13 +541,8 @@
             <w:pPr>
               <w:cnfStyle w:val="000000100000" w:firstRow="0" w:lastRow="0" w:firstColumn="0" w:lastColumn="0" w:oddVBand="0" w:evenVBand="0" w:oddHBand="1" w:evenHBand="0" w:firstRowFirstColumn="0" w:firstRowLastColumn="0" w:lastRowFirstColumn="0" w:lastRowLastColumn="0"/>
             </w:pPr>
-            <w:proofErr w:type="gramStart"/>
-            <w:r>
-              <w:t>VARCHAR(</w:t>
-            </w:r>
-            <w:proofErr w:type="gramEnd"/>
-            <w:r>
-              <w:t>50)</w:t>
+            <w:r>
+              <w:t>VARCHAR(50)</w:t>
             </w:r>
           </w:p>
         </w:tc>
@@ -610,11 +554,9 @@
             <w:pPr>
               <w:cnfStyle w:val="000000100000" w:firstRow="0" w:lastRow="0" w:firstColumn="0" w:lastColumn="0" w:oddVBand="0" w:evenVBand="0" w:oddHBand="1" w:evenHBand="0" w:firstRowFirstColumn="0" w:firstRowLastColumn="0" w:lastRowFirstColumn="0" w:lastRowLastColumn="0"/>
             </w:pPr>
-            <w:proofErr w:type="gramStart"/>
             <w:r>
               <w:t>obligatoire</w:t>
             </w:r>
-            <w:proofErr w:type="gramEnd"/>
           </w:p>
         </w:tc>
       </w:tr>
@@ -634,16 +576,9 @@
             <w:pPr>
               <w:cnfStyle w:val="000000000000" w:firstRow="0" w:lastRow="0" w:firstColumn="0" w:lastColumn="0" w:oddVBand="0" w:evenVBand="0" w:oddHBand="0" w:evenHBand="0" w:firstRowFirstColumn="0" w:firstRowLastColumn="0" w:lastRowFirstColumn="0" w:lastRowLastColumn="0"/>
             </w:pPr>
-            <w:proofErr w:type="spellStart"/>
-            <w:proofErr w:type="gramStart"/>
-            <w:r>
-              <w:t>client</w:t>
-            </w:r>
-            <w:proofErr w:type="gramEnd"/>
-            <w:r>
-              <w:t>_prenom</w:t>
-            </w:r>
-            <w:proofErr w:type="spellEnd"/>
+            <w:r>
+              <w:t>client_prenom</w:t>
+            </w:r>
           </w:p>
         </w:tc>
         <w:tc>
@@ -654,13 +589,8 @@
             <w:pPr>
               <w:cnfStyle w:val="000000000000" w:firstRow="0" w:lastRow="0" w:firstColumn="0" w:lastColumn="0" w:oddVBand="0" w:evenVBand="0" w:oddHBand="0" w:evenHBand="0" w:firstRowFirstColumn="0" w:firstRowLastColumn="0" w:lastRowFirstColumn="0" w:lastRowLastColumn="0"/>
             </w:pPr>
-            <w:proofErr w:type="gramStart"/>
-            <w:r>
-              <w:t>prénom</w:t>
-            </w:r>
-            <w:proofErr w:type="gramEnd"/>
-            <w:r>
-              <w:t xml:space="preserve"> du client</w:t>
+            <w:r>
+              <w:t>prénom du client</w:t>
             </w:r>
           </w:p>
         </w:tc>
@@ -672,13 +602,8 @@
             <w:pPr>
               <w:cnfStyle w:val="000000000000" w:firstRow="0" w:lastRow="0" w:firstColumn="0" w:lastColumn="0" w:oddVBand="0" w:evenVBand="0" w:oddHBand="0" w:evenHBand="0" w:firstRowFirstColumn="0" w:firstRowLastColumn="0" w:lastRowFirstColumn="0" w:lastRowLastColumn="0"/>
             </w:pPr>
-            <w:proofErr w:type="gramStart"/>
-            <w:r>
-              <w:t>VARCHAR(</w:t>
-            </w:r>
-            <w:proofErr w:type="gramEnd"/>
-            <w:r>
-              <w:t>50)</w:t>
+            <w:r>
+              <w:t>VARCHAR(50)</w:t>
             </w:r>
           </w:p>
         </w:tc>
@@ -690,11 +615,9 @@
             <w:pPr>
               <w:cnfStyle w:val="000000000000" w:firstRow="0" w:lastRow="0" w:firstColumn="0" w:lastColumn="0" w:oddVBand="0" w:evenVBand="0" w:oddHBand="0" w:evenHBand="0" w:firstRowFirstColumn="0" w:firstRowLastColumn="0" w:lastRowFirstColumn="0" w:lastRowLastColumn="0"/>
             </w:pPr>
-            <w:proofErr w:type="gramStart"/>
             <w:r>
               <w:t>obligatoire</w:t>
             </w:r>
-            <w:proofErr w:type="gramEnd"/>
           </w:p>
         </w:tc>
       </w:tr>
@@ -721,16 +644,9 @@
             <w:pPr>
               <w:cnfStyle w:val="000000100000" w:firstRow="0" w:lastRow="0" w:firstColumn="0" w:lastColumn="0" w:oddVBand="0" w:evenVBand="0" w:oddHBand="1" w:evenHBand="0" w:firstRowFirstColumn="0" w:firstRowLastColumn="0" w:lastRowFirstColumn="0" w:lastRowLastColumn="0"/>
             </w:pPr>
-            <w:proofErr w:type="spellStart"/>
-            <w:proofErr w:type="gramStart"/>
-            <w:r>
-              <w:t>genre</w:t>
-            </w:r>
-            <w:proofErr w:type="gramEnd"/>
-            <w:r>
-              <w:t>_id</w:t>
-            </w:r>
-            <w:proofErr w:type="spellEnd"/>
+            <w:r>
+              <w:t>genre_id</w:t>
+            </w:r>
           </w:p>
         </w:tc>
         <w:tc>
@@ -741,13 +657,8 @@
             <w:pPr>
               <w:cnfStyle w:val="000000100000" w:firstRow="0" w:lastRow="0" w:firstColumn="0" w:lastColumn="0" w:oddVBand="0" w:evenVBand="0" w:oddHBand="1" w:evenHBand="0" w:firstRowFirstColumn="0" w:firstRowLastColumn="0" w:lastRowFirstColumn="0" w:lastRowLastColumn="0"/>
             </w:pPr>
-            <w:proofErr w:type="gramStart"/>
-            <w:r>
-              <w:t>identifiant</w:t>
-            </w:r>
-            <w:proofErr w:type="gramEnd"/>
-            <w:r>
-              <w:t xml:space="preserve"> du genre</w:t>
+            <w:r>
+              <w:t>identifiant du genre</w:t>
             </w:r>
           </w:p>
         </w:tc>
@@ -759,13 +670,8 @@
             <w:pPr>
               <w:cnfStyle w:val="000000100000" w:firstRow="0" w:lastRow="0" w:firstColumn="0" w:lastColumn="0" w:oddVBand="0" w:evenVBand="0" w:oddHBand="1" w:evenHBand="0" w:firstRowFirstColumn="0" w:firstRowLastColumn="0" w:lastRowFirstColumn="0" w:lastRowLastColumn="0"/>
             </w:pPr>
-            <w:proofErr w:type="gramStart"/>
-            <w:r>
-              <w:t>INT(</w:t>
-            </w:r>
-            <w:proofErr w:type="gramEnd"/>
-            <w:r>
-              <w:t>11)</w:t>
+            <w:r>
+              <w:t>INT(11)</w:t>
             </w:r>
           </w:p>
         </w:tc>
@@ -777,13 +683,8 @@
             <w:pPr>
               <w:cnfStyle w:val="000000100000" w:firstRow="0" w:lastRow="0" w:firstColumn="0" w:lastColumn="0" w:oddVBand="0" w:evenVBand="0" w:oddHBand="1" w:evenHBand="0" w:firstRowFirstColumn="0" w:firstRowLastColumn="0" w:lastRowFirstColumn="0" w:lastRowLastColumn="0"/>
             </w:pPr>
-            <w:proofErr w:type="gramStart"/>
-            <w:r>
-              <w:t>identifiant</w:t>
-            </w:r>
-            <w:proofErr w:type="gramEnd"/>
-            <w:r>
-              <w:t>, ai</w:t>
+            <w:r>
+              <w:t>identifiant, ai</w:t>
             </w:r>
           </w:p>
         </w:tc>
@@ -804,16 +705,9 @@
             <w:pPr>
               <w:cnfStyle w:val="000000000000" w:firstRow="0" w:lastRow="0" w:firstColumn="0" w:lastColumn="0" w:oddVBand="0" w:evenVBand="0" w:oddHBand="0" w:evenHBand="0" w:firstRowFirstColumn="0" w:firstRowLastColumn="0" w:lastRowFirstColumn="0" w:lastRowLastColumn="0"/>
             </w:pPr>
-            <w:proofErr w:type="spellStart"/>
-            <w:proofErr w:type="gramStart"/>
-            <w:r>
-              <w:t>genre</w:t>
-            </w:r>
-            <w:proofErr w:type="gramEnd"/>
-            <w:r>
-              <w:t>_libelle</w:t>
-            </w:r>
-            <w:proofErr w:type="spellEnd"/>
+            <w:r>
+              <w:t>genre_libelle</w:t>
+            </w:r>
           </w:p>
         </w:tc>
         <w:tc>
@@ -824,13 +718,8 @@
             <w:pPr>
               <w:cnfStyle w:val="000000000000" w:firstRow="0" w:lastRow="0" w:firstColumn="0" w:lastColumn="0" w:oddVBand="0" w:evenVBand="0" w:oddHBand="0" w:evenHBand="0" w:firstRowFirstColumn="0" w:firstRowLastColumn="0" w:lastRowFirstColumn="0" w:lastRowLastColumn="0"/>
             </w:pPr>
-            <w:proofErr w:type="gramStart"/>
-            <w:r>
-              <w:t>libellé</w:t>
-            </w:r>
-            <w:proofErr w:type="gramEnd"/>
-            <w:r>
-              <w:t xml:space="preserve"> du genre du  film</w:t>
+            <w:r>
+              <w:t>libellé du genre du  film</w:t>
             </w:r>
           </w:p>
         </w:tc>
@@ -842,13 +731,8 @@
             <w:pPr>
               <w:cnfStyle w:val="000000000000" w:firstRow="0" w:lastRow="0" w:firstColumn="0" w:lastColumn="0" w:oddVBand="0" w:evenVBand="0" w:oddHBand="0" w:evenHBand="0" w:firstRowFirstColumn="0" w:firstRowLastColumn="0" w:lastRowFirstColumn="0" w:lastRowLastColumn="0"/>
             </w:pPr>
-            <w:proofErr w:type="gramStart"/>
-            <w:r>
-              <w:t>VARCHAR(</w:t>
-            </w:r>
-            <w:proofErr w:type="gramEnd"/>
-            <w:r>
-              <w:t>50)</w:t>
+            <w:r>
+              <w:t>VARCHAR(50)</w:t>
             </w:r>
           </w:p>
         </w:tc>
@@ -860,11 +744,9 @@
             <w:pPr>
               <w:cnfStyle w:val="000000000000" w:firstRow="0" w:lastRow="0" w:firstColumn="0" w:lastColumn="0" w:oddVBand="0" w:evenVBand="0" w:oddHBand="0" w:evenHBand="0" w:firstRowFirstColumn="0" w:firstRowLastColumn="0" w:lastRowFirstColumn="0" w:lastRowLastColumn="0"/>
             </w:pPr>
-            <w:proofErr w:type="gramStart"/>
             <w:r>
               <w:t>obligatoire</w:t>
             </w:r>
-            <w:proofErr w:type="gramEnd"/>
           </w:p>
         </w:tc>
       </w:tr>
@@ -879,7 +761,10 @@
           </w:tcPr>
           <w:p>
             <w:r>
-              <w:t>Public</w:t>
+              <w:t>P</w:t>
+            </w:r>
+            <w:r>
+              <w:t>ublics</w:t>
             </w:r>
           </w:p>
         </w:tc>
@@ -891,16 +776,15 @@
             <w:pPr>
               <w:cnfStyle w:val="000000100000" w:firstRow="0" w:lastRow="0" w:firstColumn="0" w:lastColumn="0" w:oddVBand="0" w:evenVBand="0" w:oddHBand="1" w:evenHBand="0" w:firstRowFirstColumn="0" w:firstRowLastColumn="0" w:lastRowFirstColumn="0" w:lastRowLastColumn="0"/>
             </w:pPr>
-            <w:proofErr w:type="spellStart"/>
-            <w:proofErr w:type="gramStart"/>
-            <w:r>
-              <w:t>public</w:t>
-            </w:r>
-            <w:proofErr w:type="gramEnd"/>
+            <w:r>
+              <w:t>p</w:t>
+            </w:r>
+            <w:r>
+              <w:t>ublics</w:t>
+            </w:r>
             <w:r>
               <w:t>_id</w:t>
             </w:r>
-            <w:proofErr w:type="spellEnd"/>
           </w:p>
         </w:tc>
         <w:tc>
@@ -911,47 +795,47 @@
             <w:pPr>
               <w:cnfStyle w:val="000000100000" w:firstRow="0" w:lastRow="0" w:firstColumn="0" w:lastColumn="0" w:oddVBand="0" w:evenVBand="0" w:oddHBand="1" w:evenHBand="0" w:firstRowFirstColumn="0" w:firstRowLastColumn="0" w:lastRowFirstColumn="0" w:lastRowLastColumn="0"/>
             </w:pPr>
-            <w:proofErr w:type="gramStart"/>
+            <w:r>
+              <w:t>identifiant d</w:t>
+            </w:r>
+            <w:r>
+              <w:t>es</w:t>
+            </w:r>
+            <w:r>
+              <w:t xml:space="preserve"> public</w:t>
+            </w:r>
+            <w:r>
+              <w:t>s</w:t>
+            </w:r>
+            <w:r>
+              <w:t xml:space="preserve"> auquel s’adresse le film</w:t>
+            </w:r>
+          </w:p>
+        </w:tc>
+        <w:tc>
+          <w:tcPr>
+            <w:tcW w:w="1615" w:type="dxa"/>
+          </w:tcPr>
+          <w:p>
+            <w:pPr>
+              <w:cnfStyle w:val="000000100000" w:firstRow="0" w:lastRow="0" w:firstColumn="0" w:lastColumn="0" w:oddVBand="0" w:evenVBand="0" w:oddHBand="1" w:evenHBand="0" w:firstRowFirstColumn="0" w:firstRowLastColumn="0" w:lastRowFirstColumn="0" w:lastRowLastColumn="0"/>
+            </w:pPr>
+            <w:r>
+              <w:t>INT(11)</w:t>
+            </w:r>
+          </w:p>
+        </w:tc>
+        <w:tc>
+          <w:tcPr>
+            <w:tcW w:w="1506" w:type="dxa"/>
+          </w:tcPr>
+          <w:p>
+            <w:pPr>
+              <w:cnfStyle w:val="000000100000" w:firstRow="0" w:lastRow="0" w:firstColumn="0" w:lastColumn="0" w:oddVBand="0" w:evenVBand="0" w:oddHBand="1" w:evenHBand="0" w:firstRowFirstColumn="0" w:firstRowLastColumn="0" w:lastRowFirstColumn="0" w:lastRowLastColumn="0"/>
+            </w:pPr>
             <w:r>
               <w:t>identifiant</w:t>
             </w:r>
-            <w:proofErr w:type="gramEnd"/>
-            <w:r>
-              <w:t xml:space="preserve"> du public auquel s’adresse le film</w:t>
-            </w:r>
-          </w:p>
-        </w:tc>
-        <w:tc>
-          <w:tcPr>
-            <w:tcW w:w="1615" w:type="dxa"/>
-          </w:tcPr>
-          <w:p>
-            <w:pPr>
-              <w:cnfStyle w:val="000000100000" w:firstRow="0" w:lastRow="0" w:firstColumn="0" w:lastColumn="0" w:oddVBand="0" w:evenVBand="0" w:oddHBand="1" w:evenHBand="0" w:firstRowFirstColumn="0" w:firstRowLastColumn="0" w:lastRowFirstColumn="0" w:lastRowLastColumn="0"/>
-            </w:pPr>
-            <w:proofErr w:type="gramStart"/>
-            <w:r>
-              <w:t>INT(</w:t>
-            </w:r>
-            <w:proofErr w:type="gramEnd"/>
-            <w:r>
-              <w:t>11)</w:t>
-            </w:r>
-          </w:p>
-        </w:tc>
-        <w:tc>
-          <w:tcPr>
-            <w:tcW w:w="1506" w:type="dxa"/>
-          </w:tcPr>
-          <w:p>
-            <w:pPr>
-              <w:cnfStyle w:val="000000100000" w:firstRow="0" w:lastRow="0" w:firstColumn="0" w:lastColumn="0" w:oddVBand="0" w:evenVBand="0" w:oddHBand="1" w:evenHBand="0" w:firstRowFirstColumn="0" w:firstRowLastColumn="0" w:lastRowFirstColumn="0" w:lastRowLastColumn="0"/>
-            </w:pPr>
-            <w:proofErr w:type="gramStart"/>
-            <w:r>
-              <w:t>identifiant</w:t>
-            </w:r>
-            <w:proofErr w:type="gramEnd"/>
           </w:p>
         </w:tc>
       </w:tr>
@@ -971,16 +855,15 @@
             <w:pPr>
               <w:cnfStyle w:val="000000000000" w:firstRow="0" w:lastRow="0" w:firstColumn="0" w:lastColumn="0" w:oddVBand="0" w:evenVBand="0" w:oddHBand="0" w:evenHBand="0" w:firstRowFirstColumn="0" w:firstRowLastColumn="0" w:lastRowFirstColumn="0" w:lastRowLastColumn="0"/>
             </w:pPr>
-            <w:proofErr w:type="spellStart"/>
-            <w:proofErr w:type="gramStart"/>
-            <w:r>
-              <w:t>public</w:t>
-            </w:r>
-            <w:proofErr w:type="gramEnd"/>
+            <w:r>
+              <w:t>p</w:t>
+            </w:r>
+            <w:r>
+              <w:t>ublics</w:t>
+            </w:r>
             <w:r>
               <w:t>_libelle</w:t>
             </w:r>
-            <w:proofErr w:type="spellEnd"/>
           </w:p>
         </w:tc>
         <w:tc>
@@ -991,13 +874,20 @@
             <w:pPr>
               <w:cnfStyle w:val="000000000000" w:firstRow="0" w:lastRow="0" w:firstColumn="0" w:lastColumn="0" w:oddVBand="0" w:evenVBand="0" w:oddHBand="0" w:evenHBand="0" w:firstRowFirstColumn="0" w:firstRowLastColumn="0" w:lastRowFirstColumn="0" w:lastRowLastColumn="0"/>
             </w:pPr>
-            <w:proofErr w:type="gramStart"/>
-            <w:r>
-              <w:t>libellé</w:t>
-            </w:r>
-            <w:proofErr w:type="gramEnd"/>
-            <w:r>
-              <w:t xml:space="preserve"> du public auquel s’adresse le film</w:t>
+            <w:r>
+              <w:t>libellé d</w:t>
+            </w:r>
+            <w:r>
+              <w:t>es</w:t>
+            </w:r>
+            <w:r>
+              <w:t xml:space="preserve"> public</w:t>
+            </w:r>
+            <w:r>
+              <w:t>s</w:t>
+            </w:r>
+            <w:r>
+              <w:t xml:space="preserve"> auquel s’adresse le film</w:t>
             </w:r>
           </w:p>
         </w:tc>
@@ -1009,13 +899,14 @@
             <w:pPr>
               <w:cnfStyle w:val="000000000000" w:firstRow="0" w:lastRow="0" w:firstColumn="0" w:lastColumn="0" w:oddVBand="0" w:evenVBand="0" w:oddHBand="0" w:evenHBand="0" w:firstRowFirstColumn="0" w:firstRowLastColumn="0" w:lastRowFirstColumn="0" w:lastRowLastColumn="0"/>
             </w:pPr>
-            <w:proofErr w:type="gramStart"/>
             <w:r>
               <w:t>VARCHAR(</w:t>
             </w:r>
-            <w:proofErr w:type="gramEnd"/>
-            <w:r>
-              <w:t>50)</w:t>
+            <w:r>
+              <w:t>50</w:t>
+            </w:r>
+            <w:r>
+              <w:t>)</w:t>
             </w:r>
           </w:p>
         </w:tc>
@@ -1027,11 +918,9 @@
             <w:pPr>
               <w:cnfStyle w:val="000000000000" w:firstRow="0" w:lastRow="0" w:firstColumn="0" w:lastColumn="0" w:oddVBand="0" w:evenVBand="0" w:oddHBand="0" w:evenHBand="0" w:firstRowFirstColumn="0" w:firstRowLastColumn="0" w:lastRowFirstColumn="0" w:lastRowLastColumn="0"/>
             </w:pPr>
-            <w:proofErr w:type="gramStart"/>
             <w:r>
               <w:t>obligatoire</w:t>
             </w:r>
-            <w:proofErr w:type="gramEnd"/>
           </w:p>
         </w:tc>
       </w:tr>
@@ -1058,16 +947,9 @@
             <w:pPr>
               <w:cnfStyle w:val="000000100000" w:firstRow="0" w:lastRow="0" w:firstColumn="0" w:lastColumn="0" w:oddVBand="0" w:evenVBand="0" w:oddHBand="1" w:evenHBand="0" w:firstRowFirstColumn="0" w:firstRowLastColumn="0" w:lastRowFirstColumn="0" w:lastRowLastColumn="0"/>
             </w:pPr>
-            <w:proofErr w:type="spellStart"/>
-            <w:proofErr w:type="gramStart"/>
-            <w:r>
-              <w:t>realisateur</w:t>
-            </w:r>
-            <w:proofErr w:type="gramEnd"/>
-            <w:r>
-              <w:t>_id</w:t>
-            </w:r>
-            <w:proofErr w:type="spellEnd"/>
+            <w:r>
+              <w:t>realisateur_id</w:t>
+            </w:r>
           </w:p>
         </w:tc>
         <w:tc>
@@ -1078,13 +960,8 @@
             <w:pPr>
               <w:cnfStyle w:val="000000100000" w:firstRow="0" w:lastRow="0" w:firstColumn="0" w:lastColumn="0" w:oddVBand="0" w:evenVBand="0" w:oddHBand="1" w:evenHBand="0" w:firstRowFirstColumn="0" w:firstRowLastColumn="0" w:lastRowFirstColumn="0" w:lastRowLastColumn="0"/>
             </w:pPr>
-            <w:proofErr w:type="gramStart"/>
-            <w:r>
-              <w:t>identifiant</w:t>
-            </w:r>
-            <w:proofErr w:type="gramEnd"/>
-            <w:r>
-              <w:t xml:space="preserve"> du réalisateur</w:t>
+            <w:r>
+              <w:t>identifiant du réalisateur</w:t>
             </w:r>
           </w:p>
         </w:tc>
@@ -1096,13 +973,8 @@
             <w:pPr>
               <w:cnfStyle w:val="000000100000" w:firstRow="0" w:lastRow="0" w:firstColumn="0" w:lastColumn="0" w:oddVBand="0" w:evenVBand="0" w:oddHBand="1" w:evenHBand="0" w:firstRowFirstColumn="0" w:firstRowLastColumn="0" w:lastRowFirstColumn="0" w:lastRowLastColumn="0"/>
             </w:pPr>
-            <w:proofErr w:type="gramStart"/>
-            <w:r>
-              <w:t>INT(</w:t>
-            </w:r>
-            <w:proofErr w:type="gramEnd"/>
-            <w:r>
-              <w:t>11)</w:t>
+            <w:r>
+              <w:t>INT(11)</w:t>
             </w:r>
           </w:p>
         </w:tc>
@@ -1114,13 +986,8 @@
             <w:pPr>
               <w:cnfStyle w:val="000000100000" w:firstRow="0" w:lastRow="0" w:firstColumn="0" w:lastColumn="0" w:oddVBand="0" w:evenVBand="0" w:oddHBand="1" w:evenHBand="0" w:firstRowFirstColumn="0" w:firstRowLastColumn="0" w:lastRowFirstColumn="0" w:lastRowLastColumn="0"/>
             </w:pPr>
-            <w:proofErr w:type="gramStart"/>
-            <w:r>
-              <w:t>identifiant</w:t>
-            </w:r>
-            <w:proofErr w:type="gramEnd"/>
-            <w:r>
-              <w:t>, ai</w:t>
+            <w:r>
+              <w:t>identifiant, ai</w:t>
             </w:r>
           </w:p>
         </w:tc>
@@ -1141,16 +1008,9 @@
             <w:pPr>
               <w:cnfStyle w:val="000000000000" w:firstRow="0" w:lastRow="0" w:firstColumn="0" w:lastColumn="0" w:oddVBand="0" w:evenVBand="0" w:oddHBand="0" w:evenHBand="0" w:firstRowFirstColumn="0" w:firstRowLastColumn="0" w:lastRowFirstColumn="0" w:lastRowLastColumn="0"/>
             </w:pPr>
-            <w:proofErr w:type="spellStart"/>
-            <w:proofErr w:type="gramStart"/>
-            <w:r>
-              <w:t>realisateur</w:t>
-            </w:r>
-            <w:proofErr w:type="gramEnd"/>
-            <w:r>
-              <w:t>_nom</w:t>
-            </w:r>
-            <w:proofErr w:type="spellEnd"/>
+            <w:r>
+              <w:t>realisateur_nom</w:t>
+            </w:r>
           </w:p>
         </w:tc>
         <w:tc>
@@ -1161,13 +1021,8 @@
             <w:pPr>
               <w:cnfStyle w:val="000000000000" w:firstRow="0" w:lastRow="0" w:firstColumn="0" w:lastColumn="0" w:oddVBand="0" w:evenVBand="0" w:oddHBand="0" w:evenHBand="0" w:firstRowFirstColumn="0" w:firstRowLastColumn="0" w:lastRowFirstColumn="0" w:lastRowLastColumn="0"/>
             </w:pPr>
-            <w:proofErr w:type="gramStart"/>
-            <w:r>
-              <w:t>nom</w:t>
-            </w:r>
-            <w:proofErr w:type="gramEnd"/>
-            <w:r>
-              <w:t xml:space="preserve"> du réalisateur</w:t>
+            <w:r>
+              <w:t>nom du réalisateur</w:t>
             </w:r>
           </w:p>
         </w:tc>
@@ -1179,13 +1034,8 @@
             <w:pPr>
               <w:cnfStyle w:val="000000000000" w:firstRow="0" w:lastRow="0" w:firstColumn="0" w:lastColumn="0" w:oddVBand="0" w:evenVBand="0" w:oddHBand="0" w:evenHBand="0" w:firstRowFirstColumn="0" w:firstRowLastColumn="0" w:lastRowFirstColumn="0" w:lastRowLastColumn="0"/>
             </w:pPr>
-            <w:proofErr w:type="gramStart"/>
-            <w:r>
-              <w:t>VARCHAR(</w:t>
-            </w:r>
-            <w:proofErr w:type="gramEnd"/>
-            <w:r>
-              <w:t>50)</w:t>
+            <w:r>
+              <w:t>VARCHAR(50)</w:t>
             </w:r>
           </w:p>
         </w:tc>
@@ -1197,11 +1047,9 @@
             <w:pPr>
               <w:cnfStyle w:val="000000000000" w:firstRow="0" w:lastRow="0" w:firstColumn="0" w:lastColumn="0" w:oddVBand="0" w:evenVBand="0" w:oddHBand="0" w:evenHBand="0" w:firstRowFirstColumn="0" w:firstRowLastColumn="0" w:lastRowFirstColumn="0" w:lastRowLastColumn="0"/>
             </w:pPr>
-            <w:proofErr w:type="gramStart"/>
             <w:r>
               <w:t>obligatoire</w:t>
             </w:r>
-            <w:proofErr w:type="gramEnd"/>
           </w:p>
         </w:tc>
       </w:tr>
@@ -1224,16 +1072,9 @@
             <w:pPr>
               <w:cnfStyle w:val="000000100000" w:firstRow="0" w:lastRow="0" w:firstColumn="0" w:lastColumn="0" w:oddVBand="0" w:evenVBand="0" w:oddHBand="1" w:evenHBand="0" w:firstRowFirstColumn="0" w:firstRowLastColumn="0" w:lastRowFirstColumn="0" w:lastRowLastColumn="0"/>
             </w:pPr>
-            <w:proofErr w:type="spellStart"/>
-            <w:proofErr w:type="gramStart"/>
-            <w:r>
-              <w:t>réalisateur</w:t>
-            </w:r>
-            <w:proofErr w:type="gramEnd"/>
-            <w:r>
-              <w:t>_prenom</w:t>
-            </w:r>
-            <w:proofErr w:type="spellEnd"/>
+            <w:r>
+              <w:t>réalisateur_prenom</w:t>
+            </w:r>
           </w:p>
         </w:tc>
         <w:tc>
@@ -1244,13 +1085,8 @@
             <w:pPr>
               <w:cnfStyle w:val="000000100000" w:firstRow="0" w:lastRow="0" w:firstColumn="0" w:lastColumn="0" w:oddVBand="0" w:evenVBand="0" w:oddHBand="1" w:evenHBand="0" w:firstRowFirstColumn="0" w:firstRowLastColumn="0" w:lastRowFirstColumn="0" w:lastRowLastColumn="0"/>
             </w:pPr>
-            <w:proofErr w:type="gramStart"/>
-            <w:r>
-              <w:t>prénom</w:t>
-            </w:r>
-            <w:proofErr w:type="gramEnd"/>
-            <w:r>
-              <w:t xml:space="preserve"> du réalisateur</w:t>
+            <w:r>
+              <w:t>prénom du réalisateur</w:t>
             </w:r>
           </w:p>
         </w:tc>
@@ -1262,13 +1098,8 @@
             <w:pPr>
               <w:cnfStyle w:val="000000100000" w:firstRow="0" w:lastRow="0" w:firstColumn="0" w:lastColumn="0" w:oddVBand="0" w:evenVBand="0" w:oddHBand="1" w:evenHBand="0" w:firstRowFirstColumn="0" w:firstRowLastColumn="0" w:lastRowFirstColumn="0" w:lastRowLastColumn="0"/>
             </w:pPr>
-            <w:proofErr w:type="gramStart"/>
-            <w:r>
-              <w:t>VARCHAR(</w:t>
-            </w:r>
-            <w:proofErr w:type="gramEnd"/>
-            <w:r>
-              <w:t>50)</w:t>
+            <w:r>
+              <w:t>VARCHAR(50)</w:t>
             </w:r>
           </w:p>
         </w:tc>
@@ -1280,11 +1111,9 @@
             <w:pPr>
               <w:cnfStyle w:val="000000100000" w:firstRow="0" w:lastRow="0" w:firstColumn="0" w:lastColumn="0" w:oddVBand="0" w:evenVBand="0" w:oddHBand="1" w:evenHBand="0" w:firstRowFirstColumn="0" w:firstRowLastColumn="0" w:lastRowFirstColumn="0" w:lastRowLastColumn="0"/>
             </w:pPr>
-            <w:proofErr w:type="gramStart"/>
             <w:r>
               <w:t>obligatoire</w:t>
             </w:r>
-            <w:proofErr w:type="gramEnd"/>
           </w:p>
         </w:tc>
       </w:tr>
@@ -1308,16 +1137,9 @@
             <w:pPr>
               <w:cnfStyle w:val="000000000000" w:firstRow="0" w:lastRow="0" w:firstColumn="0" w:lastColumn="0" w:oddVBand="0" w:evenVBand="0" w:oddHBand="0" w:evenHBand="0" w:firstRowFirstColumn="0" w:firstRowLastColumn="0" w:lastRowFirstColumn="0" w:lastRowLastColumn="0"/>
             </w:pPr>
-            <w:proofErr w:type="spellStart"/>
-            <w:proofErr w:type="gramStart"/>
-            <w:r>
-              <w:t>acteur</w:t>
-            </w:r>
-            <w:proofErr w:type="gramEnd"/>
-            <w:r>
-              <w:t>_id</w:t>
-            </w:r>
-            <w:proofErr w:type="spellEnd"/>
+            <w:r>
+              <w:t>acteur_id</w:t>
+            </w:r>
           </w:p>
         </w:tc>
         <w:tc>
@@ -1328,13 +1150,8 @@
             <w:pPr>
               <w:cnfStyle w:val="000000000000" w:firstRow="0" w:lastRow="0" w:firstColumn="0" w:lastColumn="0" w:oddVBand="0" w:evenVBand="0" w:oddHBand="0" w:evenHBand="0" w:firstRowFirstColumn="0" w:firstRowLastColumn="0" w:lastRowFirstColumn="0" w:lastRowLastColumn="0"/>
             </w:pPr>
-            <w:proofErr w:type="gramStart"/>
-            <w:r>
-              <w:t>identifiant</w:t>
-            </w:r>
-            <w:proofErr w:type="gramEnd"/>
-            <w:r>
-              <w:t xml:space="preserve"> de l’acteur</w:t>
+            <w:r>
+              <w:t>identifiant de l’acteur</w:t>
             </w:r>
           </w:p>
         </w:tc>
@@ -1346,13 +1163,8 @@
             <w:pPr>
               <w:cnfStyle w:val="000000000000" w:firstRow="0" w:lastRow="0" w:firstColumn="0" w:lastColumn="0" w:oddVBand="0" w:evenVBand="0" w:oddHBand="0" w:evenHBand="0" w:firstRowFirstColumn="0" w:firstRowLastColumn="0" w:lastRowFirstColumn="0" w:lastRowLastColumn="0"/>
             </w:pPr>
-            <w:proofErr w:type="gramStart"/>
-            <w:r>
-              <w:t>INT(</w:t>
-            </w:r>
-            <w:proofErr w:type="gramEnd"/>
-            <w:r>
-              <w:t>11)</w:t>
+            <w:r>
+              <w:t>INT(11)</w:t>
             </w:r>
           </w:p>
         </w:tc>
@@ -1364,13 +1176,8 @@
             <w:pPr>
               <w:cnfStyle w:val="000000000000" w:firstRow="0" w:lastRow="0" w:firstColumn="0" w:lastColumn="0" w:oddVBand="0" w:evenVBand="0" w:oddHBand="0" w:evenHBand="0" w:firstRowFirstColumn="0" w:firstRowLastColumn="0" w:lastRowFirstColumn="0" w:lastRowLastColumn="0"/>
             </w:pPr>
-            <w:proofErr w:type="gramStart"/>
-            <w:r>
-              <w:t>identifiant</w:t>
-            </w:r>
-            <w:proofErr w:type="gramEnd"/>
-            <w:r>
-              <w:t>, ai</w:t>
+            <w:r>
+              <w:t>identifiant, ai</w:t>
             </w:r>
           </w:p>
         </w:tc>
@@ -1394,16 +1201,9 @@
             <w:pPr>
               <w:cnfStyle w:val="000000100000" w:firstRow="0" w:lastRow="0" w:firstColumn="0" w:lastColumn="0" w:oddVBand="0" w:evenVBand="0" w:oddHBand="1" w:evenHBand="0" w:firstRowFirstColumn="0" w:firstRowLastColumn="0" w:lastRowFirstColumn="0" w:lastRowLastColumn="0"/>
             </w:pPr>
-            <w:proofErr w:type="spellStart"/>
-            <w:proofErr w:type="gramStart"/>
-            <w:r>
-              <w:t>acteur</w:t>
-            </w:r>
-            <w:proofErr w:type="gramEnd"/>
-            <w:r>
-              <w:t>_nom</w:t>
-            </w:r>
-            <w:proofErr w:type="spellEnd"/>
+            <w:r>
+              <w:t>acteur_nom</w:t>
+            </w:r>
           </w:p>
         </w:tc>
         <w:tc>
@@ -1414,13 +1214,8 @@
             <w:pPr>
               <w:cnfStyle w:val="000000100000" w:firstRow="0" w:lastRow="0" w:firstColumn="0" w:lastColumn="0" w:oddVBand="0" w:evenVBand="0" w:oddHBand="1" w:evenHBand="0" w:firstRowFirstColumn="0" w:firstRowLastColumn="0" w:lastRowFirstColumn="0" w:lastRowLastColumn="0"/>
             </w:pPr>
-            <w:proofErr w:type="gramStart"/>
-            <w:r>
-              <w:t>nom</w:t>
-            </w:r>
-            <w:proofErr w:type="gramEnd"/>
-            <w:r>
-              <w:t xml:space="preserve"> de l’acteur</w:t>
+            <w:r>
+              <w:t>nom de l’acteur</w:t>
             </w:r>
           </w:p>
         </w:tc>
@@ -1432,13 +1227,8 @@
             <w:pPr>
               <w:cnfStyle w:val="000000100000" w:firstRow="0" w:lastRow="0" w:firstColumn="0" w:lastColumn="0" w:oddVBand="0" w:evenVBand="0" w:oddHBand="1" w:evenHBand="0" w:firstRowFirstColumn="0" w:firstRowLastColumn="0" w:lastRowFirstColumn="0" w:lastRowLastColumn="0"/>
             </w:pPr>
-            <w:proofErr w:type="gramStart"/>
-            <w:r>
-              <w:t>VARCHAR(</w:t>
-            </w:r>
-            <w:proofErr w:type="gramEnd"/>
-            <w:r>
-              <w:t>50)</w:t>
+            <w:r>
+              <w:t>VARCHAR(50)</w:t>
             </w:r>
           </w:p>
         </w:tc>
@@ -1450,11 +1240,9 @@
             <w:pPr>
               <w:cnfStyle w:val="000000100000" w:firstRow="0" w:lastRow="0" w:firstColumn="0" w:lastColumn="0" w:oddVBand="0" w:evenVBand="0" w:oddHBand="1" w:evenHBand="0" w:firstRowFirstColumn="0" w:firstRowLastColumn="0" w:lastRowFirstColumn="0" w:lastRowLastColumn="0"/>
             </w:pPr>
-            <w:proofErr w:type="gramStart"/>
             <w:r>
               <w:t>facultatif</w:t>
             </w:r>
-            <w:proofErr w:type="gramEnd"/>
           </w:p>
         </w:tc>
       </w:tr>
@@ -1474,16 +1262,9 @@
             <w:pPr>
               <w:cnfStyle w:val="000000000000" w:firstRow="0" w:lastRow="0" w:firstColumn="0" w:lastColumn="0" w:oddVBand="0" w:evenVBand="0" w:oddHBand="0" w:evenHBand="0" w:firstRowFirstColumn="0" w:firstRowLastColumn="0" w:lastRowFirstColumn="0" w:lastRowLastColumn="0"/>
             </w:pPr>
-            <w:proofErr w:type="spellStart"/>
-            <w:proofErr w:type="gramStart"/>
-            <w:r>
-              <w:t>acteur</w:t>
-            </w:r>
-            <w:proofErr w:type="gramEnd"/>
-            <w:r>
-              <w:t>_prenom</w:t>
-            </w:r>
-            <w:proofErr w:type="spellEnd"/>
+            <w:r>
+              <w:t>acteur_prenom</w:t>
+            </w:r>
           </w:p>
         </w:tc>
         <w:tc>
@@ -1494,13 +1275,8 @@
             <w:pPr>
               <w:cnfStyle w:val="000000000000" w:firstRow="0" w:lastRow="0" w:firstColumn="0" w:lastColumn="0" w:oddVBand="0" w:evenVBand="0" w:oddHBand="0" w:evenHBand="0" w:firstRowFirstColumn="0" w:firstRowLastColumn="0" w:lastRowFirstColumn="0" w:lastRowLastColumn="0"/>
             </w:pPr>
-            <w:proofErr w:type="gramStart"/>
-            <w:r>
-              <w:t>prénom</w:t>
-            </w:r>
-            <w:proofErr w:type="gramEnd"/>
-            <w:r>
-              <w:t xml:space="preserve"> de l’acteur</w:t>
+            <w:r>
+              <w:t>prénom de l’acteur</w:t>
             </w:r>
           </w:p>
         </w:tc>
@@ -1512,13 +1288,8 @@
             <w:pPr>
               <w:cnfStyle w:val="000000000000" w:firstRow="0" w:lastRow="0" w:firstColumn="0" w:lastColumn="0" w:oddVBand="0" w:evenVBand="0" w:oddHBand="0" w:evenHBand="0" w:firstRowFirstColumn="0" w:firstRowLastColumn="0" w:lastRowFirstColumn="0" w:lastRowLastColumn="0"/>
             </w:pPr>
-            <w:proofErr w:type="gramStart"/>
-            <w:r>
-              <w:t>VARCHAR(</w:t>
-            </w:r>
-            <w:proofErr w:type="gramEnd"/>
-            <w:r>
-              <w:t>50)</w:t>
+            <w:r>
+              <w:t>VARCHAR(50)</w:t>
             </w:r>
           </w:p>
         </w:tc>
@@ -1530,11 +1301,9 @@
             <w:pPr>
               <w:cnfStyle w:val="000000000000" w:firstRow="0" w:lastRow="0" w:firstColumn="0" w:lastColumn="0" w:oddVBand="0" w:evenVBand="0" w:oddHBand="0" w:evenHBand="0" w:firstRowFirstColumn="0" w:firstRowLastColumn="0" w:lastRowFirstColumn="0" w:lastRowLastColumn="0"/>
             </w:pPr>
-            <w:proofErr w:type="gramStart"/>
             <w:r>
               <w:t>facultatif</w:t>
             </w:r>
-            <w:proofErr w:type="gramEnd"/>
           </w:p>
         </w:tc>
       </w:tr>
@@ -1557,16 +1326,9 @@
             <w:pPr>
               <w:cnfStyle w:val="000000100000" w:firstRow="0" w:lastRow="0" w:firstColumn="0" w:lastColumn="0" w:oddVBand="0" w:evenVBand="0" w:oddHBand="1" w:evenHBand="0" w:firstRowFirstColumn="0" w:firstRowLastColumn="0" w:lastRowFirstColumn="0" w:lastRowLastColumn="0"/>
             </w:pPr>
-            <w:proofErr w:type="spellStart"/>
-            <w:proofErr w:type="gramStart"/>
-            <w:r>
-              <w:t>acteur</w:t>
-            </w:r>
-            <w:proofErr w:type="gramEnd"/>
-            <w:r>
-              <w:t>_pseudonyme</w:t>
-            </w:r>
-            <w:proofErr w:type="spellEnd"/>
+            <w:r>
+              <w:t>acteur_pseudonyme</w:t>
+            </w:r>
           </w:p>
         </w:tc>
         <w:tc>
@@ -1577,13 +1339,8 @@
             <w:pPr>
               <w:cnfStyle w:val="000000100000" w:firstRow="0" w:lastRow="0" w:firstColumn="0" w:lastColumn="0" w:oddVBand="0" w:evenVBand="0" w:oddHBand="1" w:evenHBand="0" w:firstRowFirstColumn="0" w:firstRowLastColumn="0" w:lastRowFirstColumn="0" w:lastRowLastColumn="0"/>
             </w:pPr>
-            <w:proofErr w:type="gramStart"/>
-            <w:r>
-              <w:t>pseudonyme</w:t>
-            </w:r>
-            <w:proofErr w:type="gramEnd"/>
-            <w:r>
-              <w:t xml:space="preserve"> de l’acteur</w:t>
+            <w:r>
+              <w:t>pseudonyme de l’acteur</w:t>
             </w:r>
           </w:p>
         </w:tc>
@@ -1595,13 +1352,8 @@
             <w:pPr>
               <w:cnfStyle w:val="000000100000" w:firstRow="0" w:lastRow="0" w:firstColumn="0" w:lastColumn="0" w:oddVBand="0" w:evenVBand="0" w:oddHBand="1" w:evenHBand="0" w:firstRowFirstColumn="0" w:firstRowLastColumn="0" w:lastRowFirstColumn="0" w:lastRowLastColumn="0"/>
             </w:pPr>
-            <w:proofErr w:type="gramStart"/>
-            <w:r>
-              <w:t>VARCHAR(</w:t>
-            </w:r>
-            <w:proofErr w:type="gramEnd"/>
-            <w:r>
-              <w:t>100)</w:t>
+            <w:r>
+              <w:t>VARCHAR(100)</w:t>
             </w:r>
           </w:p>
         </w:tc>
@@ -1613,11 +1365,9 @@
             <w:pPr>
               <w:cnfStyle w:val="000000100000" w:firstRow="0" w:lastRow="0" w:firstColumn="0" w:lastColumn="0" w:oddVBand="0" w:evenVBand="0" w:oddHBand="1" w:evenHBand="0" w:firstRowFirstColumn="0" w:firstRowLastColumn="0" w:lastRowFirstColumn="0" w:lastRowLastColumn="0"/>
             </w:pPr>
-            <w:proofErr w:type="gramStart"/>
             <w:r>
               <w:t>facultatif</w:t>
             </w:r>
-            <w:proofErr w:type="gramEnd"/>
           </w:p>
         </w:tc>
       </w:tr>
@@ -1641,16 +1391,9 @@
             <w:pPr>
               <w:cnfStyle w:val="000000000000" w:firstRow="0" w:lastRow="0" w:firstColumn="0" w:lastColumn="0" w:oddVBand="0" w:evenVBand="0" w:oddHBand="0" w:evenHBand="0" w:firstRowFirstColumn="0" w:firstRowLastColumn="0" w:lastRowFirstColumn="0" w:lastRowLastColumn="0"/>
             </w:pPr>
-            <w:proofErr w:type="spellStart"/>
-            <w:proofErr w:type="gramStart"/>
-            <w:r>
-              <w:t>titre</w:t>
-            </w:r>
-            <w:proofErr w:type="gramEnd"/>
-            <w:r>
-              <w:t>_id</w:t>
-            </w:r>
-            <w:proofErr w:type="spellEnd"/>
+            <w:r>
+              <w:t>titre_id</w:t>
+            </w:r>
           </w:p>
         </w:tc>
         <w:tc>
@@ -1661,13 +1404,8 @@
             <w:pPr>
               <w:cnfStyle w:val="000000000000" w:firstRow="0" w:lastRow="0" w:firstColumn="0" w:lastColumn="0" w:oddVBand="0" w:evenVBand="0" w:oddHBand="0" w:evenHBand="0" w:firstRowFirstColumn="0" w:firstRowLastColumn="0" w:lastRowFirstColumn="0" w:lastRowLastColumn="0"/>
             </w:pPr>
-            <w:proofErr w:type="gramStart"/>
-            <w:r>
-              <w:t>identifiant</w:t>
-            </w:r>
-            <w:proofErr w:type="gramEnd"/>
-            <w:r>
-              <w:t xml:space="preserve"> du titre</w:t>
+            <w:r>
+              <w:t>identifiant du titre</w:t>
             </w:r>
           </w:p>
         </w:tc>
@@ -1679,13 +1417,8 @@
             <w:pPr>
               <w:cnfStyle w:val="000000000000" w:firstRow="0" w:lastRow="0" w:firstColumn="0" w:lastColumn="0" w:oddVBand="0" w:evenVBand="0" w:oddHBand="0" w:evenHBand="0" w:firstRowFirstColumn="0" w:firstRowLastColumn="0" w:lastRowFirstColumn="0" w:lastRowLastColumn="0"/>
             </w:pPr>
-            <w:proofErr w:type="gramStart"/>
-            <w:r>
-              <w:t>INT(</w:t>
-            </w:r>
-            <w:proofErr w:type="gramEnd"/>
-            <w:r>
-              <w:t>11)</w:t>
+            <w:r>
+              <w:t>INT(11)</w:t>
             </w:r>
           </w:p>
         </w:tc>
@@ -1697,13 +1430,8 @@
             <w:pPr>
               <w:cnfStyle w:val="000000000000" w:firstRow="0" w:lastRow="0" w:firstColumn="0" w:lastColumn="0" w:oddVBand="0" w:evenVBand="0" w:oddHBand="0" w:evenHBand="0" w:firstRowFirstColumn="0" w:firstRowLastColumn="0" w:lastRowFirstColumn="0" w:lastRowLastColumn="0"/>
             </w:pPr>
-            <w:proofErr w:type="gramStart"/>
-            <w:r>
-              <w:t>identifiant</w:t>
-            </w:r>
-            <w:proofErr w:type="gramEnd"/>
-            <w:r>
-              <w:t>, ai</w:t>
+            <w:r>
+              <w:t>identifiant, ai</w:t>
             </w:r>
           </w:p>
         </w:tc>
@@ -1727,16 +1455,9 @@
             <w:pPr>
               <w:cnfStyle w:val="000000100000" w:firstRow="0" w:lastRow="0" w:firstColumn="0" w:lastColumn="0" w:oddVBand="0" w:evenVBand="0" w:oddHBand="1" w:evenHBand="0" w:firstRowFirstColumn="0" w:firstRowLastColumn="0" w:lastRowFirstColumn="0" w:lastRowLastColumn="0"/>
             </w:pPr>
-            <w:proofErr w:type="spellStart"/>
-            <w:proofErr w:type="gramStart"/>
-            <w:r>
-              <w:t>titre</w:t>
-            </w:r>
-            <w:proofErr w:type="gramEnd"/>
-            <w:r>
-              <w:t>_libelle</w:t>
-            </w:r>
-            <w:proofErr w:type="spellEnd"/>
+            <w:r>
+              <w:t>titre_libelle</w:t>
+            </w:r>
           </w:p>
         </w:tc>
         <w:tc>
@@ -1747,13 +1468,8 @@
             <w:pPr>
               <w:cnfStyle w:val="000000100000" w:firstRow="0" w:lastRow="0" w:firstColumn="0" w:lastColumn="0" w:oddVBand="0" w:evenVBand="0" w:oddHBand="1" w:evenHBand="0" w:firstRowFirstColumn="0" w:firstRowLastColumn="0" w:lastRowFirstColumn="0" w:lastRowLastColumn="0"/>
             </w:pPr>
-            <w:proofErr w:type="gramStart"/>
-            <w:r>
-              <w:t>libellé</w:t>
-            </w:r>
-            <w:proofErr w:type="gramEnd"/>
-            <w:r>
-              <w:t xml:space="preserve"> du titre du film</w:t>
+            <w:r>
+              <w:t>libellé du titre du film</w:t>
             </w:r>
           </w:p>
         </w:tc>
@@ -1765,13 +1481,8 @@
             <w:pPr>
               <w:cnfStyle w:val="000000100000" w:firstRow="0" w:lastRow="0" w:firstColumn="0" w:lastColumn="0" w:oddVBand="0" w:evenVBand="0" w:oddHBand="1" w:evenHBand="0" w:firstRowFirstColumn="0" w:firstRowLastColumn="0" w:lastRowFirstColumn="0" w:lastRowLastColumn="0"/>
             </w:pPr>
-            <w:proofErr w:type="gramStart"/>
-            <w:r>
-              <w:t>VARCHAR(</w:t>
-            </w:r>
-            <w:proofErr w:type="gramEnd"/>
-            <w:r>
-              <w:t>255)</w:t>
+            <w:r>
+              <w:t>VARCHAR(255)</w:t>
             </w:r>
           </w:p>
         </w:tc>
@@ -1783,11 +1494,9 @@
             <w:pPr>
               <w:cnfStyle w:val="000000100000" w:firstRow="0" w:lastRow="0" w:firstColumn="0" w:lastColumn="0" w:oddVBand="0" w:evenVBand="0" w:oddHBand="1" w:evenHBand="0" w:firstRowFirstColumn="0" w:firstRowLastColumn="0" w:lastRowFirstColumn="0" w:lastRowLastColumn="0"/>
             </w:pPr>
-            <w:proofErr w:type="gramStart"/>
             <w:r>
               <w:t>obligatoire</w:t>
             </w:r>
-            <w:proofErr w:type="gramEnd"/>
           </w:p>
         </w:tc>
       </w:tr>
@@ -1807,16 +1516,9 @@
             <w:pPr>
               <w:cnfStyle w:val="000000000000" w:firstRow="0" w:lastRow="0" w:firstColumn="0" w:lastColumn="0" w:oddVBand="0" w:evenVBand="0" w:oddHBand="0" w:evenHBand="0" w:firstRowFirstColumn="0" w:firstRowLastColumn="0" w:lastRowFirstColumn="0" w:lastRowLastColumn="0"/>
             </w:pPr>
-            <w:proofErr w:type="spellStart"/>
-            <w:proofErr w:type="gramStart"/>
-            <w:r>
-              <w:t>titre</w:t>
-            </w:r>
-            <w:proofErr w:type="gramEnd"/>
-            <w:r>
-              <w:t>_duree</w:t>
-            </w:r>
-            <w:proofErr w:type="spellEnd"/>
+            <w:r>
+              <w:t>titre_duree</w:t>
+            </w:r>
           </w:p>
         </w:tc>
         <w:tc>
@@ -1827,13 +1529,11 @@
             <w:pPr>
               <w:cnfStyle w:val="000000000000" w:firstRow="0" w:lastRow="0" w:firstColumn="0" w:lastColumn="0" w:oddVBand="0" w:evenVBand="0" w:oddHBand="0" w:evenHBand="0" w:firstRowFirstColumn="0" w:firstRowLastColumn="0" w:lastRowFirstColumn="0" w:lastRowLastColumn="0"/>
             </w:pPr>
-            <w:proofErr w:type="gramStart"/>
-            <w:r>
-              <w:t>durée</w:t>
-            </w:r>
-            <w:proofErr w:type="gramEnd"/>
-            <w:r>
-              <w:t xml:space="preserve"> du film</w:t>
+            <w:r>
+              <w:t>durée du film</w:t>
+            </w:r>
+            <w:r>
+              <w:t xml:space="preserve"> en minutes</w:t>
             </w:r>
           </w:p>
         </w:tc>
@@ -1845,13 +1545,11 @@
             <w:pPr>
               <w:cnfStyle w:val="000000000000" w:firstRow="0" w:lastRow="0" w:firstColumn="0" w:lastColumn="0" w:oddVBand="0" w:evenVBand="0" w:oddHBand="0" w:evenHBand="0" w:firstRowFirstColumn="0" w:firstRowLastColumn="0" w:lastRowFirstColumn="0" w:lastRowLastColumn="0"/>
             </w:pPr>
-            <w:proofErr w:type="gramStart"/>
-            <w:r>
-              <w:t>INT(</w:t>
-            </w:r>
-            <w:proofErr w:type="gramEnd"/>
-            <w:r>
-              <w:t>3)</w:t>
+            <w:r>
+              <w:t>SMALL</w:t>
+            </w:r>
+            <w:r>
+              <w:t>INT</w:t>
             </w:r>
           </w:p>
         </w:tc>
@@ -1863,11 +1561,9 @@
             <w:pPr>
               <w:cnfStyle w:val="000000000000" w:firstRow="0" w:lastRow="0" w:firstColumn="0" w:lastColumn="0" w:oddVBand="0" w:evenVBand="0" w:oddHBand="0" w:evenHBand="0" w:firstRowFirstColumn="0" w:firstRowLastColumn="0" w:lastRowFirstColumn="0" w:lastRowLastColumn="0"/>
             </w:pPr>
-            <w:proofErr w:type="gramStart"/>
             <w:r>
               <w:t>obligatoire</w:t>
             </w:r>
-            <w:proofErr w:type="gramEnd"/>
           </w:p>
         </w:tc>
       </w:tr>
@@ -1894,16 +1590,9 @@
             <w:pPr>
               <w:cnfStyle w:val="000000100000" w:firstRow="0" w:lastRow="0" w:firstColumn="0" w:lastColumn="0" w:oddVBand="0" w:evenVBand="0" w:oddHBand="1" w:evenHBand="0" w:firstRowFirstColumn="0" w:firstRowLastColumn="0" w:lastRowFirstColumn="0" w:lastRowLastColumn="0"/>
             </w:pPr>
-            <w:proofErr w:type="spellStart"/>
-            <w:proofErr w:type="gramStart"/>
-            <w:r>
-              <w:t>cassette</w:t>
-            </w:r>
-            <w:proofErr w:type="gramEnd"/>
-            <w:r>
-              <w:t>_numero</w:t>
-            </w:r>
-            <w:proofErr w:type="spellEnd"/>
+            <w:r>
+              <w:t>cassette_numero</w:t>
+            </w:r>
           </w:p>
         </w:tc>
         <w:tc>
@@ -1914,13 +1603,8 @@
             <w:pPr>
               <w:cnfStyle w:val="000000100000" w:firstRow="0" w:lastRow="0" w:firstColumn="0" w:lastColumn="0" w:oddVBand="0" w:evenVBand="0" w:oddHBand="1" w:evenHBand="0" w:firstRowFirstColumn="0" w:firstRowLastColumn="0" w:lastRowFirstColumn="0" w:lastRowLastColumn="0"/>
             </w:pPr>
-            <w:proofErr w:type="gramStart"/>
-            <w:r>
-              <w:t>numéro</w:t>
-            </w:r>
-            <w:proofErr w:type="gramEnd"/>
-            <w:r>
-              <w:t xml:space="preserve"> de la cassette</w:t>
+            <w:r>
+              <w:t>numéro de la cassette</w:t>
             </w:r>
           </w:p>
         </w:tc>
@@ -1932,13 +1616,8 @@
             <w:pPr>
               <w:cnfStyle w:val="000000100000" w:firstRow="0" w:lastRow="0" w:firstColumn="0" w:lastColumn="0" w:oddVBand="0" w:evenVBand="0" w:oddHBand="1" w:evenHBand="0" w:firstRowFirstColumn="0" w:firstRowLastColumn="0" w:lastRowFirstColumn="0" w:lastRowLastColumn="0"/>
             </w:pPr>
-            <w:proofErr w:type="gramStart"/>
-            <w:r>
-              <w:t>CHAR(</w:t>
-            </w:r>
-            <w:proofErr w:type="gramEnd"/>
-            <w:r>
-              <w:t>13)</w:t>
+            <w:r>
+              <w:t>CHAR(13)</w:t>
             </w:r>
           </w:p>
         </w:tc>
@@ -1950,11 +1629,9 @@
             <w:pPr>
               <w:cnfStyle w:val="000000100000" w:firstRow="0" w:lastRow="0" w:firstColumn="0" w:lastColumn="0" w:oddVBand="0" w:evenVBand="0" w:oddHBand="1" w:evenHBand="0" w:firstRowFirstColumn="0" w:firstRowLastColumn="0" w:lastRowFirstColumn="0" w:lastRowLastColumn="0"/>
             </w:pPr>
-            <w:proofErr w:type="gramStart"/>
             <w:r>
               <w:t>identifiant</w:t>
             </w:r>
-            <w:proofErr w:type="gramEnd"/>
           </w:p>
         </w:tc>
       </w:tr>
@@ -1974,16 +1651,9 @@
             <w:pPr>
               <w:cnfStyle w:val="000000000000" w:firstRow="0" w:lastRow="0" w:firstColumn="0" w:lastColumn="0" w:oddVBand="0" w:evenVBand="0" w:oddHBand="0" w:evenHBand="0" w:firstRowFirstColumn="0" w:firstRowLastColumn="0" w:lastRowFirstColumn="0" w:lastRowLastColumn="0"/>
             </w:pPr>
-            <w:proofErr w:type="spellStart"/>
-            <w:proofErr w:type="gramStart"/>
-            <w:r>
-              <w:t>cassette</w:t>
-            </w:r>
-            <w:proofErr w:type="gramEnd"/>
-            <w:r>
-              <w:t>_date_mise_en_service</w:t>
-            </w:r>
-            <w:proofErr w:type="spellEnd"/>
+            <w:r>
+              <w:t>cassette_date_mise_en_service</w:t>
+            </w:r>
           </w:p>
         </w:tc>
         <w:tc>
@@ -1994,13 +1664,8 @@
             <w:pPr>
               <w:cnfStyle w:val="000000000000" w:firstRow="0" w:lastRow="0" w:firstColumn="0" w:lastColumn="0" w:oddVBand="0" w:evenVBand="0" w:oddHBand="0" w:evenHBand="0" w:firstRowFirstColumn="0" w:firstRowLastColumn="0" w:lastRowFirstColumn="0" w:lastRowLastColumn="0"/>
             </w:pPr>
-            <w:proofErr w:type="gramStart"/>
-            <w:r>
-              <w:t>date</w:t>
-            </w:r>
-            <w:proofErr w:type="gramEnd"/>
-            <w:r>
-              <w:t xml:space="preserve"> de la mise en service de la cassette</w:t>
+            <w:r>
+              <w:t>date de la mise en service de la cassette</w:t>
             </w:r>
           </w:p>
         </w:tc>
@@ -2025,11 +1690,9 @@
             <w:pPr>
               <w:cnfStyle w:val="000000000000" w:firstRow="0" w:lastRow="0" w:firstColumn="0" w:lastColumn="0" w:oddVBand="0" w:evenVBand="0" w:oddHBand="0" w:evenHBand="0" w:firstRowFirstColumn="0" w:firstRowLastColumn="0" w:lastRowFirstColumn="0" w:lastRowLastColumn="0"/>
             </w:pPr>
-            <w:proofErr w:type="gramStart"/>
             <w:r>
               <w:t>obligatoire</w:t>
             </w:r>
-            <w:proofErr w:type="gramEnd"/>
           </w:p>
         </w:tc>
       </w:tr>
@@ -2056,16 +1719,9 @@
             <w:pPr>
               <w:cnfStyle w:val="000000100000" w:firstRow="0" w:lastRow="0" w:firstColumn="0" w:lastColumn="0" w:oddVBand="0" w:evenVBand="0" w:oddHBand="1" w:evenHBand="0" w:firstRowFirstColumn="0" w:firstRowLastColumn="0" w:lastRowFirstColumn="0" w:lastRowLastColumn="0"/>
             </w:pPr>
-            <w:proofErr w:type="spellStart"/>
-            <w:proofErr w:type="gramStart"/>
-            <w:r>
-              <w:t>etat</w:t>
-            </w:r>
-            <w:proofErr w:type="gramEnd"/>
-            <w:r>
-              <w:t>_id</w:t>
-            </w:r>
-            <w:proofErr w:type="spellEnd"/>
+            <w:r>
+              <w:t>etat_id</w:t>
+            </w:r>
           </w:p>
         </w:tc>
         <w:tc>
@@ -2076,13 +1732,8 @@
             <w:pPr>
               <w:cnfStyle w:val="000000100000" w:firstRow="0" w:lastRow="0" w:firstColumn="0" w:lastColumn="0" w:oddVBand="0" w:evenVBand="0" w:oddHBand="1" w:evenHBand="0" w:firstRowFirstColumn="0" w:firstRowLastColumn="0" w:lastRowFirstColumn="0" w:lastRowLastColumn="0"/>
             </w:pPr>
-            <w:proofErr w:type="gramStart"/>
-            <w:r>
-              <w:t>identifiant</w:t>
-            </w:r>
-            <w:proofErr w:type="gramEnd"/>
-            <w:r>
-              <w:t xml:space="preserve"> de l’état de la cassette</w:t>
+            <w:r>
+              <w:t>identifiant de l’état de la cassette</w:t>
             </w:r>
           </w:p>
         </w:tc>
@@ -2094,13 +1745,8 @@
             <w:pPr>
               <w:cnfStyle w:val="000000100000" w:firstRow="0" w:lastRow="0" w:firstColumn="0" w:lastColumn="0" w:oddVBand="0" w:evenVBand="0" w:oddHBand="1" w:evenHBand="0" w:firstRowFirstColumn="0" w:firstRowLastColumn="0" w:lastRowFirstColumn="0" w:lastRowLastColumn="0"/>
             </w:pPr>
-            <w:proofErr w:type="gramStart"/>
-            <w:r>
-              <w:t>INT(</w:t>
-            </w:r>
-            <w:proofErr w:type="gramEnd"/>
-            <w:r>
-              <w:t>11)</w:t>
+            <w:r>
+              <w:t>INT(11)</w:t>
             </w:r>
           </w:p>
         </w:tc>
@@ -2112,13 +1758,8 @@
             <w:pPr>
               <w:cnfStyle w:val="000000100000" w:firstRow="0" w:lastRow="0" w:firstColumn="0" w:lastColumn="0" w:oddVBand="0" w:evenVBand="0" w:oddHBand="1" w:evenHBand="0" w:firstRowFirstColumn="0" w:firstRowLastColumn="0" w:lastRowFirstColumn="0" w:lastRowLastColumn="0"/>
             </w:pPr>
-            <w:proofErr w:type="gramStart"/>
-            <w:r>
-              <w:t>identifiant</w:t>
-            </w:r>
-            <w:proofErr w:type="gramEnd"/>
-            <w:r>
-              <w:t>, ai</w:t>
+            <w:r>
+              <w:t>identifiant, ai</w:t>
             </w:r>
           </w:p>
         </w:tc>
@@ -2139,16 +1780,9 @@
             <w:pPr>
               <w:cnfStyle w:val="000000000000" w:firstRow="0" w:lastRow="0" w:firstColumn="0" w:lastColumn="0" w:oddVBand="0" w:evenVBand="0" w:oddHBand="0" w:evenHBand="0" w:firstRowFirstColumn="0" w:firstRowLastColumn="0" w:lastRowFirstColumn="0" w:lastRowLastColumn="0"/>
             </w:pPr>
-            <w:proofErr w:type="spellStart"/>
-            <w:proofErr w:type="gramStart"/>
-            <w:r>
-              <w:t>etat</w:t>
-            </w:r>
-            <w:proofErr w:type="gramEnd"/>
-            <w:r>
-              <w:t>_libelle</w:t>
-            </w:r>
-            <w:proofErr w:type="spellEnd"/>
+            <w:r>
+              <w:t>etat_libelle</w:t>
+            </w:r>
           </w:p>
         </w:tc>
         <w:tc>
@@ -2159,13 +1793,8 @@
             <w:pPr>
               <w:cnfStyle w:val="000000000000" w:firstRow="0" w:lastRow="0" w:firstColumn="0" w:lastColumn="0" w:oddVBand="0" w:evenVBand="0" w:oddHBand="0" w:evenHBand="0" w:firstRowFirstColumn="0" w:firstRowLastColumn="0" w:lastRowFirstColumn="0" w:lastRowLastColumn="0"/>
             </w:pPr>
-            <w:proofErr w:type="gramStart"/>
-            <w:r>
-              <w:t>libellé</w:t>
-            </w:r>
-            <w:proofErr w:type="gramEnd"/>
-            <w:r>
-              <w:t xml:space="preserve"> de l’état de la cassette</w:t>
+            <w:r>
+              <w:t>libellé de l’état de la cassette</w:t>
             </w:r>
           </w:p>
         </w:tc>
@@ -2177,11 +1806,9 @@
             <w:pPr>
               <w:cnfStyle w:val="000000000000" w:firstRow="0" w:lastRow="0" w:firstColumn="0" w:lastColumn="0" w:oddVBand="0" w:evenVBand="0" w:oddHBand="0" w:evenHBand="0" w:firstRowFirstColumn="0" w:firstRowLastColumn="0" w:lastRowFirstColumn="0" w:lastRowLastColumn="0"/>
             </w:pPr>
-            <w:proofErr w:type="gramStart"/>
             <w:r>
               <w:t>VARCHAR(</w:t>
             </w:r>
-            <w:proofErr w:type="gramEnd"/>
             <w:r>
               <w:t>50</w:t>
             </w:r>
@@ -2198,11 +1825,9 @@
             <w:pPr>
               <w:cnfStyle w:val="000000000000" w:firstRow="0" w:lastRow="0" w:firstColumn="0" w:lastColumn="0" w:oddVBand="0" w:evenVBand="0" w:oddHBand="0" w:evenHBand="0" w:firstRowFirstColumn="0" w:firstRowLastColumn="0" w:lastRowFirstColumn="0" w:lastRowLastColumn="0"/>
             </w:pPr>
-            <w:proofErr w:type="gramStart"/>
             <w:r>
               <w:t>obligatoire</w:t>
             </w:r>
-            <w:proofErr w:type="gramEnd"/>
           </w:p>
         </w:tc>
       </w:tr>
@@ -2229,16 +1854,9 @@
             <w:pPr>
               <w:cnfStyle w:val="000000100000" w:firstRow="0" w:lastRow="0" w:firstColumn="0" w:lastColumn="0" w:oddVBand="0" w:evenVBand="0" w:oddHBand="1" w:evenHBand="0" w:firstRowFirstColumn="0" w:firstRowLastColumn="0" w:lastRowFirstColumn="0" w:lastRowLastColumn="0"/>
             </w:pPr>
-            <w:proofErr w:type="spellStart"/>
-            <w:proofErr w:type="gramStart"/>
-            <w:r>
-              <w:t>magasin</w:t>
-            </w:r>
-            <w:proofErr w:type="gramEnd"/>
-            <w:r>
-              <w:t>_id</w:t>
-            </w:r>
-            <w:proofErr w:type="spellEnd"/>
+            <w:r>
+              <w:t>magasin_id</w:t>
+            </w:r>
           </w:p>
         </w:tc>
         <w:tc>
@@ -2249,13 +1867,8 @@
             <w:pPr>
               <w:cnfStyle w:val="000000100000" w:firstRow="0" w:lastRow="0" w:firstColumn="0" w:lastColumn="0" w:oddVBand="0" w:evenVBand="0" w:oddHBand="1" w:evenHBand="0" w:firstRowFirstColumn="0" w:firstRowLastColumn="0" w:lastRowFirstColumn="0" w:lastRowLastColumn="0"/>
             </w:pPr>
-            <w:proofErr w:type="gramStart"/>
-            <w:r>
-              <w:t>identifiant</w:t>
-            </w:r>
-            <w:proofErr w:type="gramEnd"/>
-            <w:r>
-              <w:t xml:space="preserve"> du magasin</w:t>
+            <w:r>
+              <w:t>identifiant du magasin</w:t>
             </w:r>
           </w:p>
         </w:tc>
@@ -2267,13 +1880,8 @@
             <w:pPr>
               <w:cnfStyle w:val="000000100000" w:firstRow="0" w:lastRow="0" w:firstColumn="0" w:lastColumn="0" w:oddVBand="0" w:evenVBand="0" w:oddHBand="1" w:evenHBand="0" w:firstRowFirstColumn="0" w:firstRowLastColumn="0" w:lastRowFirstColumn="0" w:lastRowLastColumn="0"/>
             </w:pPr>
-            <w:proofErr w:type="gramStart"/>
-            <w:r>
-              <w:t>INT(</w:t>
-            </w:r>
-            <w:proofErr w:type="gramEnd"/>
-            <w:r>
-              <w:t>11)</w:t>
+            <w:r>
+              <w:t>INT(11)</w:t>
             </w:r>
           </w:p>
         </w:tc>
@@ -2285,13 +1893,8 @@
             <w:pPr>
               <w:cnfStyle w:val="000000100000" w:firstRow="0" w:lastRow="0" w:firstColumn="0" w:lastColumn="0" w:oddVBand="0" w:evenVBand="0" w:oddHBand="1" w:evenHBand="0" w:firstRowFirstColumn="0" w:firstRowLastColumn="0" w:lastRowFirstColumn="0" w:lastRowLastColumn="0"/>
             </w:pPr>
-            <w:proofErr w:type="gramStart"/>
-            <w:r>
-              <w:t>identifiant</w:t>
-            </w:r>
-            <w:proofErr w:type="gramEnd"/>
-            <w:r>
-              <w:t>, ai</w:t>
+            <w:r>
+              <w:t>identifiant, ai</w:t>
             </w:r>
           </w:p>
         </w:tc>
@@ -2312,16 +1915,9 @@
             <w:pPr>
               <w:cnfStyle w:val="000000000000" w:firstRow="0" w:lastRow="0" w:firstColumn="0" w:lastColumn="0" w:oddVBand="0" w:evenVBand="0" w:oddHBand="0" w:evenHBand="0" w:firstRowFirstColumn="0" w:firstRowLastColumn="0" w:lastRowFirstColumn="0" w:lastRowLastColumn="0"/>
             </w:pPr>
-            <w:proofErr w:type="spellStart"/>
-            <w:proofErr w:type="gramStart"/>
-            <w:r>
-              <w:t>magasin</w:t>
-            </w:r>
-            <w:proofErr w:type="gramEnd"/>
-            <w:r>
-              <w:t>_nom</w:t>
-            </w:r>
-            <w:proofErr w:type="spellEnd"/>
+            <w:r>
+              <w:t>magasin_nom</w:t>
+            </w:r>
           </w:p>
         </w:tc>
         <w:tc>
@@ -2332,13 +1928,8 @@
             <w:pPr>
               <w:cnfStyle w:val="000000000000" w:firstRow="0" w:lastRow="0" w:firstColumn="0" w:lastColumn="0" w:oddVBand="0" w:evenVBand="0" w:oddHBand="0" w:evenHBand="0" w:firstRowFirstColumn="0" w:firstRowLastColumn="0" w:lastRowFirstColumn="0" w:lastRowLastColumn="0"/>
             </w:pPr>
-            <w:proofErr w:type="gramStart"/>
-            <w:r>
-              <w:t>nom</w:t>
-            </w:r>
-            <w:proofErr w:type="gramEnd"/>
-            <w:r>
-              <w:t xml:space="preserve"> du magasin</w:t>
+            <w:r>
+              <w:t>nom du magasin</w:t>
             </w:r>
           </w:p>
         </w:tc>
@@ -2350,13 +1941,8 @@
             <w:pPr>
               <w:cnfStyle w:val="000000000000" w:firstRow="0" w:lastRow="0" w:firstColumn="0" w:lastColumn="0" w:oddVBand="0" w:evenVBand="0" w:oddHBand="0" w:evenHBand="0" w:firstRowFirstColumn="0" w:firstRowLastColumn="0" w:lastRowFirstColumn="0" w:lastRowLastColumn="0"/>
             </w:pPr>
-            <w:proofErr w:type="gramStart"/>
-            <w:r>
-              <w:t>VARCHAR(</w:t>
-            </w:r>
-            <w:proofErr w:type="gramEnd"/>
-            <w:r>
-              <w:t>100)</w:t>
+            <w:r>
+              <w:t>VARCHAR(100)</w:t>
             </w:r>
           </w:p>
         </w:tc>
@@ -2368,11 +1954,9 @@
             <w:pPr>
               <w:cnfStyle w:val="000000000000" w:firstRow="0" w:lastRow="0" w:firstColumn="0" w:lastColumn="0" w:oddVBand="0" w:evenVBand="0" w:oddHBand="0" w:evenHBand="0" w:firstRowFirstColumn="0" w:firstRowLastColumn="0" w:lastRowFirstColumn="0" w:lastRowLastColumn="0"/>
             </w:pPr>
-            <w:proofErr w:type="gramStart"/>
             <w:r>
               <w:t>obligatoire</w:t>
             </w:r>
-            <w:proofErr w:type="gramEnd"/>
           </w:p>
         </w:tc>
       </w:tr>
@@ -2399,16 +1983,9 @@
             <w:pPr>
               <w:cnfStyle w:val="000000100000" w:firstRow="0" w:lastRow="0" w:firstColumn="0" w:lastColumn="0" w:oddVBand="0" w:evenVBand="0" w:oddHBand="1" w:evenHBand="0" w:firstRowFirstColumn="0" w:firstRowLastColumn="0" w:lastRowFirstColumn="0" w:lastRowLastColumn="0"/>
             </w:pPr>
-            <w:proofErr w:type="spellStart"/>
-            <w:proofErr w:type="gramStart"/>
-            <w:r>
-              <w:t>adresse</w:t>
-            </w:r>
-            <w:proofErr w:type="gramEnd"/>
-            <w:r>
-              <w:t>_id</w:t>
-            </w:r>
-            <w:proofErr w:type="spellEnd"/>
+            <w:r>
+              <w:t>adresse_id</w:t>
+            </w:r>
           </w:p>
         </w:tc>
         <w:tc>
@@ -2419,13 +1996,8 @@
             <w:pPr>
               <w:cnfStyle w:val="000000100000" w:firstRow="0" w:lastRow="0" w:firstColumn="0" w:lastColumn="0" w:oddVBand="0" w:evenVBand="0" w:oddHBand="1" w:evenHBand="0" w:firstRowFirstColumn="0" w:firstRowLastColumn="0" w:lastRowFirstColumn="0" w:lastRowLastColumn="0"/>
             </w:pPr>
-            <w:proofErr w:type="gramStart"/>
-            <w:r>
-              <w:t>identifiant</w:t>
-            </w:r>
-            <w:proofErr w:type="gramEnd"/>
-            <w:r>
-              <w:t xml:space="preserve"> de l’adresse</w:t>
+            <w:r>
+              <w:t>identifiant de l’adresse</w:t>
             </w:r>
           </w:p>
         </w:tc>
@@ -2437,13 +2009,8 @@
             <w:pPr>
               <w:cnfStyle w:val="000000100000" w:firstRow="0" w:lastRow="0" w:firstColumn="0" w:lastColumn="0" w:oddVBand="0" w:evenVBand="0" w:oddHBand="1" w:evenHBand="0" w:firstRowFirstColumn="0" w:firstRowLastColumn="0" w:lastRowFirstColumn="0" w:lastRowLastColumn="0"/>
             </w:pPr>
-            <w:proofErr w:type="gramStart"/>
-            <w:r>
-              <w:t>INT(</w:t>
-            </w:r>
-            <w:proofErr w:type="gramEnd"/>
-            <w:r>
-              <w:t>11)</w:t>
+            <w:r>
+              <w:t>INT(11)</w:t>
             </w:r>
           </w:p>
         </w:tc>
@@ -2455,13 +2022,8 @@
             <w:pPr>
               <w:cnfStyle w:val="000000100000" w:firstRow="0" w:lastRow="0" w:firstColumn="0" w:lastColumn="0" w:oddVBand="0" w:evenVBand="0" w:oddHBand="1" w:evenHBand="0" w:firstRowFirstColumn="0" w:firstRowLastColumn="0" w:lastRowFirstColumn="0" w:lastRowLastColumn="0"/>
             </w:pPr>
-            <w:proofErr w:type="gramStart"/>
-            <w:r>
-              <w:t>identifiant</w:t>
-            </w:r>
-            <w:proofErr w:type="gramEnd"/>
-            <w:r>
-              <w:t>, ai</w:t>
+            <w:r>
+              <w:t>identifiant, ai</w:t>
             </w:r>
           </w:p>
         </w:tc>
@@ -2482,19 +2044,9 @@
             <w:pPr>
               <w:cnfStyle w:val="000000000000" w:firstRow="0" w:lastRow="0" w:firstColumn="0" w:lastColumn="0" w:oddVBand="0" w:evenVBand="0" w:oddHBand="0" w:evenHBand="0" w:firstRowFirstColumn="0" w:firstRowLastColumn="0" w:lastRowFirstColumn="0" w:lastRowLastColumn="0"/>
             </w:pPr>
-            <w:proofErr w:type="spellStart"/>
-            <w:proofErr w:type="gramStart"/>
-            <w:r>
-              <w:t>adresse</w:t>
-            </w:r>
-            <w:proofErr w:type="gramEnd"/>
-            <w:r>
-              <w:t>_numero_</w:t>
-            </w:r>
-            <w:r>
-              <w:t>voie</w:t>
-            </w:r>
-            <w:proofErr w:type="spellEnd"/>
+            <w:r>
+              <w:t>adresse_numero</w:t>
+            </w:r>
           </w:p>
         </w:tc>
         <w:tc>
@@ -2505,14 +2057,9 @@
             <w:pPr>
               <w:cnfStyle w:val="000000000000" w:firstRow="0" w:lastRow="0" w:firstColumn="0" w:lastColumn="0" w:oddVBand="0" w:evenVBand="0" w:oddHBand="0" w:evenHBand="0" w:firstRowFirstColumn="0" w:firstRowLastColumn="0" w:lastRowFirstColumn="0" w:lastRowLastColumn="0"/>
             </w:pPr>
-            <w:proofErr w:type="gramStart"/>
             <w:r>
               <w:t>numéro</w:t>
             </w:r>
-            <w:proofErr w:type="gramEnd"/>
-            <w:r>
-              <w:t xml:space="preserve"> de rue</w:t>
-            </w:r>
           </w:p>
         </w:tc>
         <w:tc>
@@ -2523,13 +2070,11 @@
             <w:pPr>
               <w:cnfStyle w:val="000000000000" w:firstRow="0" w:lastRow="0" w:firstColumn="0" w:lastColumn="0" w:oddVBand="0" w:evenVBand="0" w:oddHBand="0" w:evenHBand="0" w:firstRowFirstColumn="0" w:firstRowLastColumn="0" w:lastRowFirstColumn="0" w:lastRowLastColumn="0"/>
             </w:pPr>
-            <w:proofErr w:type="gramStart"/>
             <w:r>
               <w:t>VARCHAR(</w:t>
             </w:r>
-            <w:proofErr w:type="gramEnd"/>
-            <w:r>
-              <w:t>50</w:t>
+            <w:r>
+              <w:t>5</w:t>
             </w:r>
             <w:r>
               <w:t>)</w:t>
@@ -2544,11 +2089,9 @@
             <w:pPr>
               <w:cnfStyle w:val="000000000000" w:firstRow="0" w:lastRow="0" w:firstColumn="0" w:lastColumn="0" w:oddVBand="0" w:evenVBand="0" w:oddHBand="0" w:evenHBand="0" w:firstRowFirstColumn="0" w:firstRowLastColumn="0" w:lastRowFirstColumn="0" w:lastRowLastColumn="0"/>
             </w:pPr>
-            <w:proofErr w:type="gramStart"/>
             <w:r>
               <w:t>facultatif</w:t>
             </w:r>
-            <w:proofErr w:type="gramEnd"/>
           </w:p>
         </w:tc>
       </w:tr>
@@ -2571,19 +2114,12 @@
             <w:pPr>
               <w:cnfStyle w:val="000000100000" w:firstRow="0" w:lastRow="0" w:firstColumn="0" w:lastColumn="0" w:oddVBand="0" w:evenVBand="0" w:oddHBand="1" w:evenHBand="0" w:firstRowFirstColumn="0" w:firstRowLastColumn="0" w:lastRowFirstColumn="0" w:lastRowLastColumn="0"/>
             </w:pPr>
-            <w:proofErr w:type="spellStart"/>
-            <w:proofErr w:type="gramStart"/>
-            <w:r>
-              <w:t>adresse</w:t>
-            </w:r>
-            <w:proofErr w:type="gramEnd"/>
-            <w:r>
-              <w:t>_</w:t>
+            <w:r>
+              <w:t>adresse_</w:t>
             </w:r>
             <w:r>
               <w:t>voie</w:t>
             </w:r>
-            <w:proofErr w:type="spellEnd"/>
           </w:p>
         </w:tc>
         <w:tc>
@@ -2594,11 +2130,9 @@
             <w:pPr>
               <w:cnfStyle w:val="000000100000" w:firstRow="0" w:lastRow="0" w:firstColumn="0" w:lastColumn="0" w:oddVBand="0" w:evenVBand="0" w:oddHBand="1" w:evenHBand="0" w:firstRowFirstColumn="0" w:firstRowLastColumn="0" w:lastRowFirstColumn="0" w:lastRowLastColumn="0"/>
             </w:pPr>
-            <w:proofErr w:type="gramStart"/>
-            <w:r>
-              <w:t>rue</w:t>
-            </w:r>
-            <w:proofErr w:type="gramEnd"/>
+            <w:r>
+              <w:t>voie</w:t>
+            </w:r>
           </w:p>
         </w:tc>
         <w:tc>
@@ -2609,13 +2143,14 @@
             <w:pPr>
               <w:cnfStyle w:val="000000100000" w:firstRow="0" w:lastRow="0" w:firstColumn="0" w:lastColumn="0" w:oddVBand="0" w:evenVBand="0" w:oddHBand="1" w:evenHBand="0" w:firstRowFirstColumn="0" w:firstRowLastColumn="0" w:lastRowFirstColumn="0" w:lastRowLastColumn="0"/>
             </w:pPr>
-            <w:proofErr w:type="gramStart"/>
             <w:r>
               <w:t>VARCHAR(</w:t>
             </w:r>
-            <w:proofErr w:type="gramEnd"/>
-            <w:r>
-              <w:t>50)</w:t>
+            <w:r>
+              <w:t>33</w:t>
+            </w:r>
+            <w:r>
+              <w:t>)</w:t>
             </w:r>
           </w:p>
         </w:tc>
@@ -2627,11 +2162,9 @@
             <w:pPr>
               <w:cnfStyle w:val="000000100000" w:firstRow="0" w:lastRow="0" w:firstColumn="0" w:lastColumn="0" w:oddVBand="0" w:evenVBand="0" w:oddHBand="1" w:evenHBand="0" w:firstRowFirstColumn="0" w:firstRowLastColumn="0" w:lastRowFirstColumn="0" w:lastRowLastColumn="0"/>
             </w:pPr>
-            <w:proofErr w:type="gramStart"/>
             <w:r>
               <w:t>facultatif</w:t>
             </w:r>
-            <w:proofErr w:type="gramEnd"/>
           </w:p>
         </w:tc>
       </w:tr>
@@ -2651,16 +2184,12 @@
             <w:pPr>
               <w:cnfStyle w:val="000000000000" w:firstRow="0" w:lastRow="0" w:firstColumn="0" w:lastColumn="0" w:oddVBand="0" w:evenVBand="0" w:oddHBand="0" w:evenHBand="0" w:firstRowFirstColumn="0" w:firstRowLastColumn="0" w:lastRowFirstColumn="0" w:lastRowLastColumn="0"/>
             </w:pPr>
-            <w:proofErr w:type="spellStart"/>
-            <w:proofErr w:type="gramStart"/>
-            <w:r>
-              <w:t>adresse</w:t>
-            </w:r>
-            <w:proofErr w:type="gramEnd"/>
-            <w:r>
-              <w:t>_complement_adresse</w:t>
-            </w:r>
-            <w:proofErr w:type="spellEnd"/>
+            <w:r>
+              <w:t>adresse_complement_</w:t>
+            </w:r>
+            <w:r>
+              <w:t>remise</w:t>
+            </w:r>
           </w:p>
         </w:tc>
         <w:tc>
@@ -2671,13 +2200,11 @@
             <w:pPr>
               <w:cnfStyle w:val="000000000000" w:firstRow="0" w:lastRow="0" w:firstColumn="0" w:lastColumn="0" w:oddVBand="0" w:evenVBand="0" w:oddHBand="0" w:evenHBand="0" w:firstRowFirstColumn="0" w:firstRowLastColumn="0" w:lastRowFirstColumn="0" w:lastRowLastColumn="0"/>
             </w:pPr>
-            <w:proofErr w:type="gramStart"/>
-            <w:r>
-              <w:t>complément</w:t>
-            </w:r>
-            <w:proofErr w:type="gramEnd"/>
-            <w:r>
-              <w:t xml:space="preserve"> d’adresse</w:t>
+            <w:r>
+              <w:t>complément d’adresse</w:t>
+            </w:r>
+            <w:r>
+              <w:t xml:space="preserve"> de remise</w:t>
             </w:r>
           </w:p>
         </w:tc>
@@ -2689,13 +2216,14 @@
             <w:pPr>
               <w:cnfStyle w:val="000000000000" w:firstRow="0" w:lastRow="0" w:firstColumn="0" w:lastColumn="0" w:oddVBand="0" w:evenVBand="0" w:oddHBand="0" w:evenHBand="0" w:firstRowFirstColumn="0" w:firstRowLastColumn="0" w:lastRowFirstColumn="0" w:lastRowLastColumn="0"/>
             </w:pPr>
-            <w:proofErr w:type="gramStart"/>
             <w:r>
               <w:t>VARCHAR(</w:t>
             </w:r>
-            <w:proofErr w:type="gramEnd"/>
-            <w:r>
-              <w:t>100)</w:t>
+            <w:r>
+              <w:t>38</w:t>
+            </w:r>
+            <w:r>
+              <w:t>)</w:t>
             </w:r>
           </w:p>
         </w:tc>
@@ -2707,11 +2235,9 @@
             <w:pPr>
               <w:cnfStyle w:val="000000000000" w:firstRow="0" w:lastRow="0" w:firstColumn="0" w:lastColumn="0" w:oddVBand="0" w:evenVBand="0" w:oddHBand="0" w:evenHBand="0" w:firstRowFirstColumn="0" w:firstRowLastColumn="0" w:lastRowFirstColumn="0" w:lastRowLastColumn="0"/>
             </w:pPr>
-            <w:proofErr w:type="gramStart"/>
             <w:r>
               <w:t>facultatif</w:t>
             </w:r>
-            <w:proofErr w:type="gramEnd"/>
           </w:p>
         </w:tc>
       </w:tr>
@@ -2734,16 +2260,9 @@
             <w:pPr>
               <w:cnfStyle w:val="000000100000" w:firstRow="0" w:lastRow="0" w:firstColumn="0" w:lastColumn="0" w:oddVBand="0" w:evenVBand="0" w:oddHBand="1" w:evenHBand="0" w:firstRowFirstColumn="0" w:firstRowLastColumn="0" w:lastRowFirstColumn="0" w:lastRowLastColumn="0"/>
             </w:pPr>
-            <w:proofErr w:type="spellStart"/>
-            <w:proofErr w:type="gramStart"/>
-            <w:r>
-              <w:t>adresse</w:t>
-            </w:r>
-            <w:proofErr w:type="gramEnd"/>
-            <w:r>
-              <w:t>_code_postal</w:t>
-            </w:r>
-            <w:proofErr w:type="spellEnd"/>
+            <w:r>
+              <w:t>adresse_complement_distribution</w:t>
+            </w:r>
           </w:p>
         </w:tc>
         <w:tc>
@@ -2754,13 +2273,11 @@
             <w:pPr>
               <w:cnfStyle w:val="000000100000" w:firstRow="0" w:lastRow="0" w:firstColumn="0" w:lastColumn="0" w:oddVBand="0" w:evenVBand="0" w:oddHBand="1" w:evenHBand="0" w:firstRowFirstColumn="0" w:firstRowLastColumn="0" w:lastRowFirstColumn="0" w:lastRowLastColumn="0"/>
             </w:pPr>
-            <w:proofErr w:type="gramStart"/>
-            <w:r>
-              <w:t>code</w:t>
-            </w:r>
-            <w:proofErr w:type="gramEnd"/>
-            <w:r>
-              <w:t xml:space="preserve"> postal</w:t>
+            <w:r>
+              <w:t>complément d</w:t>
+            </w:r>
+            <w:r>
+              <w:t>’adresse de distribution</w:t>
             </w:r>
           </w:p>
         </w:tc>
@@ -2772,13 +2289,8 @@
             <w:pPr>
               <w:cnfStyle w:val="000000100000" w:firstRow="0" w:lastRow="0" w:firstColumn="0" w:lastColumn="0" w:oddVBand="0" w:evenVBand="0" w:oddHBand="1" w:evenHBand="0" w:firstRowFirstColumn="0" w:firstRowLastColumn="0" w:lastRowFirstColumn="0" w:lastRowLastColumn="0"/>
             </w:pPr>
-            <w:proofErr w:type="gramStart"/>
-            <w:r>
-              <w:t>CHAR(</w:t>
-            </w:r>
-            <w:proofErr w:type="gramEnd"/>
-            <w:r>
-              <w:t>5)</w:t>
+            <w:r>
+              <w:t>VARCHAR(38)</w:t>
             </w:r>
           </w:p>
         </w:tc>
@@ -2790,11 +2302,9 @@
             <w:pPr>
               <w:cnfStyle w:val="000000100000" w:firstRow="0" w:lastRow="0" w:firstColumn="0" w:lastColumn="0" w:oddVBand="0" w:evenVBand="0" w:oddHBand="1" w:evenHBand="0" w:firstRowFirstColumn="0" w:firstRowLastColumn="0" w:lastRowFirstColumn="0" w:lastRowLastColumn="0"/>
             </w:pPr>
-            <w:proofErr w:type="gramStart"/>
-            <w:r>
-              <w:t>obligatoire</w:t>
-            </w:r>
-            <w:proofErr w:type="gramEnd"/>
+            <w:r>
+              <w:t>facultatif</w:t>
+            </w:r>
           </w:p>
         </w:tc>
       </w:tr>
@@ -2814,16 +2324,9 @@
             <w:pPr>
               <w:cnfStyle w:val="000000000000" w:firstRow="0" w:lastRow="0" w:firstColumn="0" w:lastColumn="0" w:oddVBand="0" w:evenVBand="0" w:oddHBand="0" w:evenHBand="0" w:firstRowFirstColumn="0" w:firstRowLastColumn="0" w:lastRowFirstColumn="0" w:lastRowLastColumn="0"/>
             </w:pPr>
-            <w:proofErr w:type="spellStart"/>
-            <w:proofErr w:type="gramStart"/>
-            <w:r>
-              <w:t>adresse</w:t>
-            </w:r>
-            <w:proofErr w:type="gramEnd"/>
-            <w:r>
-              <w:t>_ville</w:t>
-            </w:r>
-            <w:proofErr w:type="spellEnd"/>
+            <w:r>
+              <w:t>adresse_code_postal</w:t>
+            </w:r>
           </w:p>
         </w:tc>
         <w:tc>
@@ -2834,11 +2337,9 @@
             <w:pPr>
               <w:cnfStyle w:val="000000000000" w:firstRow="0" w:lastRow="0" w:firstColumn="0" w:lastColumn="0" w:oddVBand="0" w:evenVBand="0" w:oddHBand="0" w:evenHBand="0" w:firstRowFirstColumn="0" w:firstRowLastColumn="0" w:lastRowFirstColumn="0" w:lastRowLastColumn="0"/>
             </w:pPr>
-            <w:proofErr w:type="gramStart"/>
-            <w:r>
-              <w:t>ville</w:t>
-            </w:r>
-            <w:proofErr w:type="gramEnd"/>
+            <w:r>
+              <w:t>code postal</w:t>
+            </w:r>
           </w:p>
         </w:tc>
         <w:tc>
@@ -2849,13 +2350,8 @@
             <w:pPr>
               <w:cnfStyle w:val="000000000000" w:firstRow="0" w:lastRow="0" w:firstColumn="0" w:lastColumn="0" w:oddVBand="0" w:evenVBand="0" w:oddHBand="0" w:evenHBand="0" w:firstRowFirstColumn="0" w:firstRowLastColumn="0" w:lastRowFirstColumn="0" w:lastRowLastColumn="0"/>
             </w:pPr>
-            <w:proofErr w:type="gramStart"/>
-            <w:r>
-              <w:t>VARCHAR(</w:t>
-            </w:r>
-            <w:proofErr w:type="gramEnd"/>
-            <w:r>
-              <w:t>50)</w:t>
+            <w:r>
+              <w:t>CHAR(5)</w:t>
             </w:r>
           </w:p>
         </w:tc>
@@ -2867,11 +2363,9 @@
             <w:pPr>
               <w:cnfStyle w:val="000000000000" w:firstRow="0" w:lastRow="0" w:firstColumn="0" w:lastColumn="0" w:oddVBand="0" w:evenVBand="0" w:oddHBand="0" w:evenHBand="0" w:firstRowFirstColumn="0" w:firstRowLastColumn="0" w:lastRowFirstColumn="0" w:lastRowLastColumn="0"/>
             </w:pPr>
-            <w:proofErr w:type="gramStart"/>
             <w:r>
               <w:t>obligatoire</w:t>
             </w:r>
-            <w:proofErr w:type="gramEnd"/>
           </w:p>
         </w:tc>
       </w:tr>
@@ -2884,11 +2378,7 @@
             <w:cnfStyle w:val="001000000000" w:firstRow="0" w:lastRow="0" w:firstColumn="1" w:lastColumn="0" w:oddVBand="0" w:evenVBand="0" w:oddHBand="0" w:evenHBand="0" w:firstRowFirstColumn="0" w:firstRowLastColumn="0" w:lastRowFirstColumn="0" w:lastRowLastColumn="0"/>
             <w:tcW w:w="1264" w:type="dxa"/>
           </w:tcPr>
-          <w:p>
-            <w:r>
-              <w:t>Emprunt</w:t>
-            </w:r>
-          </w:p>
+          <w:p/>
         </w:tc>
         <w:tc>
           <w:tcPr>
@@ -2898,16 +2388,12 @@
             <w:pPr>
               <w:cnfStyle w:val="000000100000" w:firstRow="0" w:lastRow="0" w:firstColumn="0" w:lastColumn="0" w:oddVBand="0" w:evenVBand="0" w:oddHBand="1" w:evenHBand="0" w:firstRowFirstColumn="0" w:firstRowLastColumn="0" w:lastRowFirstColumn="0" w:lastRowLastColumn="0"/>
             </w:pPr>
-            <w:proofErr w:type="spellStart"/>
-            <w:proofErr w:type="gramStart"/>
-            <w:r>
-              <w:t>emprunt</w:t>
-            </w:r>
-            <w:proofErr w:type="gramEnd"/>
-            <w:r>
-              <w:t>_id</w:t>
-            </w:r>
-            <w:proofErr w:type="spellEnd"/>
+            <w:r>
+              <w:t>adresse_</w:t>
+            </w:r>
+            <w:r>
+              <w:t>localite</w:t>
+            </w:r>
           </w:p>
         </w:tc>
         <w:tc>
@@ -2918,13 +2404,8 @@
             <w:pPr>
               <w:cnfStyle w:val="000000100000" w:firstRow="0" w:lastRow="0" w:firstColumn="0" w:lastColumn="0" w:oddVBand="0" w:evenVBand="0" w:oddHBand="1" w:evenHBand="0" w:firstRowFirstColumn="0" w:firstRowLastColumn="0" w:lastRowFirstColumn="0" w:lastRowLastColumn="0"/>
             </w:pPr>
-            <w:proofErr w:type="gramStart"/>
-            <w:r>
-              <w:t>identifiant</w:t>
-            </w:r>
-            <w:proofErr w:type="gramEnd"/>
-            <w:r>
-              <w:t xml:space="preserve"> de l’emprunt</w:t>
+            <w:r>
+              <w:t>localite</w:t>
             </w:r>
           </w:p>
         </w:tc>
@@ -2936,13 +2417,14 @@
             <w:pPr>
               <w:cnfStyle w:val="000000100000" w:firstRow="0" w:lastRow="0" w:firstColumn="0" w:lastColumn="0" w:oddVBand="0" w:evenVBand="0" w:oddHBand="1" w:evenHBand="0" w:firstRowFirstColumn="0" w:firstRowLastColumn="0" w:lastRowFirstColumn="0" w:lastRowLastColumn="0"/>
             </w:pPr>
-            <w:proofErr w:type="gramStart"/>
-            <w:r>
-              <w:t>INT(</w:t>
-            </w:r>
-            <w:proofErr w:type="gramEnd"/>
-            <w:r>
-              <w:t>11)</w:t>
+            <w:r>
+              <w:t>VARCHAR(</w:t>
+            </w:r>
+            <w:r>
+              <w:t>33</w:t>
+            </w:r>
+            <w:r>
+              <w:t>)</w:t>
             </w:r>
           </w:p>
         </w:tc>
@@ -2954,13 +2436,8 @@
             <w:pPr>
               <w:cnfStyle w:val="000000100000" w:firstRow="0" w:lastRow="0" w:firstColumn="0" w:lastColumn="0" w:oddVBand="0" w:evenVBand="0" w:oddHBand="1" w:evenHBand="0" w:firstRowFirstColumn="0" w:firstRowLastColumn="0" w:lastRowFirstColumn="0" w:lastRowLastColumn="0"/>
             </w:pPr>
-            <w:proofErr w:type="gramStart"/>
-            <w:r>
-              <w:t>identifiant</w:t>
-            </w:r>
-            <w:proofErr w:type="gramEnd"/>
-            <w:r>
-              <w:t>, ai</w:t>
+            <w:r>
+              <w:t>obligatoire</w:t>
             </w:r>
           </w:p>
         </w:tc>
@@ -2981,18 +2458,8 @@
             <w:pPr>
               <w:cnfStyle w:val="000000000000" w:firstRow="0" w:lastRow="0" w:firstColumn="0" w:lastColumn="0" w:oddVBand="0" w:evenVBand="0" w:oddHBand="0" w:evenHBand="0" w:firstRowFirstColumn="0" w:firstRowLastColumn="0" w:lastRowFirstColumn="0" w:lastRowLastColumn="0"/>
             </w:pPr>
-            <w:proofErr w:type="spellStart"/>
-            <w:proofErr w:type="gramStart"/>
-            <w:r>
-              <w:t>emprunt</w:t>
-            </w:r>
-            <w:proofErr w:type="gramEnd"/>
-            <w:r>
-              <w:t>_date_heure</w:t>
-            </w:r>
-            <w:proofErr w:type="spellEnd"/>
-            <w:r>
-              <w:t xml:space="preserve"> _emprunt</w:t>
+            <w:r>
+              <w:t>adresse_pays</w:t>
             </w:r>
           </w:p>
         </w:tc>
@@ -3004,13 +2471,8 @@
             <w:pPr>
               <w:cnfStyle w:val="000000000000" w:firstRow="0" w:lastRow="0" w:firstColumn="0" w:lastColumn="0" w:oddVBand="0" w:evenVBand="0" w:oddHBand="0" w:evenHBand="0" w:firstRowFirstColumn="0" w:firstRowLastColumn="0" w:lastRowFirstColumn="0" w:lastRowLastColumn="0"/>
             </w:pPr>
-            <w:proofErr w:type="gramStart"/>
-            <w:r>
-              <w:t>date</w:t>
-            </w:r>
-            <w:proofErr w:type="gramEnd"/>
-            <w:r>
-              <w:t xml:space="preserve"> et heure d’emprunt de la cassette</w:t>
+            <w:r>
+              <w:t>pays</w:t>
             </w:r>
           </w:p>
         </w:tc>
@@ -3023,7 +2485,7 @@
               <w:cnfStyle w:val="000000000000" w:firstRow="0" w:lastRow="0" w:firstColumn="0" w:lastColumn="0" w:oddVBand="0" w:evenVBand="0" w:oddHBand="0" w:evenHBand="0" w:firstRowFirstColumn="0" w:firstRowLastColumn="0" w:lastRowFirstColumn="0" w:lastRowLastColumn="0"/>
             </w:pPr>
             <w:r>
-              <w:t>DATETIME</w:t>
+              <w:t>VARCHAR(38)</w:t>
             </w:r>
           </w:p>
         </w:tc>
@@ -3035,11 +2497,9 @@
             <w:pPr>
               <w:cnfStyle w:val="000000000000" w:firstRow="0" w:lastRow="0" w:firstColumn="0" w:lastColumn="0" w:oddVBand="0" w:evenVBand="0" w:oddHBand="0" w:evenHBand="0" w:firstRowFirstColumn="0" w:firstRowLastColumn="0" w:lastRowFirstColumn="0" w:lastRowLastColumn="0"/>
             </w:pPr>
-            <w:proofErr w:type="gramStart"/>
-            <w:r>
-              <w:t>obligatoire</w:t>
-            </w:r>
-            <w:proofErr w:type="gramEnd"/>
+            <w:r>
+              <w:t>facultatif</w:t>
+            </w:r>
           </w:p>
         </w:tc>
       </w:tr>
@@ -3052,6 +2512,71 @@
             <w:cnfStyle w:val="001000000000" w:firstRow="0" w:lastRow="0" w:firstColumn="1" w:lastColumn="0" w:oddVBand="0" w:evenVBand="0" w:oddHBand="0" w:evenHBand="0" w:firstRowFirstColumn="0" w:firstRowLastColumn="0" w:lastRowFirstColumn="0" w:lastRowLastColumn="0"/>
             <w:tcW w:w="1264" w:type="dxa"/>
           </w:tcPr>
+          <w:p>
+            <w:r>
+              <w:t>Emprunt</w:t>
+            </w:r>
+          </w:p>
+        </w:tc>
+        <w:tc>
+          <w:tcPr>
+            <w:tcW w:w="3067" w:type="dxa"/>
+          </w:tcPr>
+          <w:p>
+            <w:pPr>
+              <w:cnfStyle w:val="000000100000" w:firstRow="0" w:lastRow="0" w:firstColumn="0" w:lastColumn="0" w:oddVBand="0" w:evenVBand="0" w:oddHBand="1" w:evenHBand="0" w:firstRowFirstColumn="0" w:firstRowLastColumn="0" w:lastRowFirstColumn="0" w:lastRowLastColumn="0"/>
+            </w:pPr>
+            <w:r>
+              <w:t>emprunt_id</w:t>
+            </w:r>
+          </w:p>
+        </w:tc>
+        <w:tc>
+          <w:tcPr>
+            <w:tcW w:w="3004" w:type="dxa"/>
+          </w:tcPr>
+          <w:p>
+            <w:pPr>
+              <w:cnfStyle w:val="000000100000" w:firstRow="0" w:lastRow="0" w:firstColumn="0" w:lastColumn="0" w:oddVBand="0" w:evenVBand="0" w:oddHBand="1" w:evenHBand="0" w:firstRowFirstColumn="0" w:firstRowLastColumn="0" w:lastRowFirstColumn="0" w:lastRowLastColumn="0"/>
+            </w:pPr>
+            <w:r>
+              <w:t>identifiant de l’emprunt</w:t>
+            </w:r>
+          </w:p>
+        </w:tc>
+        <w:tc>
+          <w:tcPr>
+            <w:tcW w:w="1615" w:type="dxa"/>
+          </w:tcPr>
+          <w:p>
+            <w:pPr>
+              <w:cnfStyle w:val="000000100000" w:firstRow="0" w:lastRow="0" w:firstColumn="0" w:lastColumn="0" w:oddVBand="0" w:evenVBand="0" w:oddHBand="1" w:evenHBand="0" w:firstRowFirstColumn="0" w:firstRowLastColumn="0" w:lastRowFirstColumn="0" w:lastRowLastColumn="0"/>
+            </w:pPr>
+            <w:r>
+              <w:t>INT(11)</w:t>
+            </w:r>
+          </w:p>
+        </w:tc>
+        <w:tc>
+          <w:tcPr>
+            <w:tcW w:w="1506" w:type="dxa"/>
+          </w:tcPr>
+          <w:p>
+            <w:pPr>
+              <w:cnfStyle w:val="000000100000" w:firstRow="0" w:lastRow="0" w:firstColumn="0" w:lastColumn="0" w:oddVBand="0" w:evenVBand="0" w:oddHBand="1" w:evenHBand="0" w:firstRowFirstColumn="0" w:firstRowLastColumn="0" w:lastRowFirstColumn="0" w:lastRowLastColumn="0"/>
+            </w:pPr>
+            <w:r>
+              <w:t>identifiant, ai</w:t>
+            </w:r>
+          </w:p>
+        </w:tc>
+      </w:tr>
+      <w:tr>
+        <w:tc>
+          <w:tcPr>
+            <w:cnfStyle w:val="001000000000" w:firstRow="0" w:lastRow="0" w:firstColumn="1" w:lastColumn="0" w:oddVBand="0" w:evenVBand="0" w:oddHBand="0" w:evenHBand="0" w:firstRowFirstColumn="0" w:firstRowLastColumn="0" w:lastRowFirstColumn="0" w:lastRowLastColumn="0"/>
+            <w:tcW w:w="1264" w:type="dxa"/>
+          </w:tcPr>
           <w:p/>
         </w:tc>
         <w:tc>
@@ -3060,18 +2585,11 @@
           </w:tcPr>
           <w:p>
             <w:pPr>
-              <w:cnfStyle w:val="000000100000" w:firstRow="0" w:lastRow="0" w:firstColumn="0" w:lastColumn="0" w:oddVBand="0" w:evenVBand="0" w:oddHBand="1" w:evenHBand="0" w:firstRowFirstColumn="0" w:firstRowLastColumn="0" w:lastRowFirstColumn="0" w:lastRowLastColumn="0"/>
-            </w:pPr>
-            <w:proofErr w:type="spellStart"/>
-            <w:proofErr w:type="gramStart"/>
-            <w:r>
-              <w:t>emprunt</w:t>
-            </w:r>
-            <w:proofErr w:type="gramEnd"/>
-            <w:r>
-              <w:t>_date_heure_retour</w:t>
-            </w:r>
-            <w:proofErr w:type="spellEnd"/>
+              <w:cnfStyle w:val="000000000000" w:firstRow="0" w:lastRow="0" w:firstColumn="0" w:lastColumn="0" w:oddVBand="0" w:evenVBand="0" w:oddHBand="0" w:evenHBand="0" w:firstRowFirstColumn="0" w:firstRowLastColumn="0" w:lastRowFirstColumn="0" w:lastRowLastColumn="0"/>
+            </w:pPr>
+            <w:r>
+              <w:t>emprunt_date_heure _emprunt</w:t>
+            </w:r>
           </w:p>
         </w:tc>
         <w:tc>
@@ -3080,15 +2598,10 @@
           </w:tcPr>
           <w:p>
             <w:pPr>
-              <w:cnfStyle w:val="000000100000" w:firstRow="0" w:lastRow="0" w:firstColumn="0" w:lastColumn="0" w:oddVBand="0" w:evenVBand="0" w:oddHBand="1" w:evenHBand="0" w:firstRowFirstColumn="0" w:firstRowLastColumn="0" w:lastRowFirstColumn="0" w:lastRowLastColumn="0"/>
-            </w:pPr>
-            <w:proofErr w:type="gramStart"/>
-            <w:r>
-              <w:t>date</w:t>
-            </w:r>
-            <w:proofErr w:type="gramEnd"/>
-            <w:r>
-              <w:t xml:space="preserve"> et heure de retour de la cassette</w:t>
+              <w:cnfStyle w:val="000000000000" w:firstRow="0" w:lastRow="0" w:firstColumn="0" w:lastColumn="0" w:oddVBand="0" w:evenVBand="0" w:oddHBand="0" w:evenHBand="0" w:firstRowFirstColumn="0" w:firstRowLastColumn="0" w:lastRowFirstColumn="0" w:lastRowLastColumn="0"/>
+            </w:pPr>
+            <w:r>
+              <w:t>date et heure d’emprunt de la cassette</w:t>
             </w:r>
           </w:p>
         </w:tc>
@@ -3098,7 +2611,7 @@
           </w:tcPr>
           <w:p>
             <w:pPr>
-              <w:cnfStyle w:val="000000100000" w:firstRow="0" w:lastRow="0" w:firstColumn="0" w:lastColumn="0" w:oddVBand="0" w:evenVBand="0" w:oddHBand="1" w:evenHBand="0" w:firstRowFirstColumn="0" w:firstRowLastColumn="0" w:lastRowFirstColumn="0" w:lastRowLastColumn="0"/>
+              <w:cnfStyle w:val="000000000000" w:firstRow="0" w:lastRow="0" w:firstColumn="0" w:lastColumn="0" w:oddVBand="0" w:evenVBand="0" w:oddHBand="0" w:evenHBand="0" w:firstRowFirstColumn="0" w:firstRowLastColumn="0" w:lastRowFirstColumn="0" w:lastRowLastColumn="0"/>
             </w:pPr>
             <w:r>
               <w:t>DATETIME</w:t>
@@ -3111,13 +2624,75 @@
           </w:tcPr>
           <w:p>
             <w:pPr>
-              <w:cnfStyle w:val="000000100000" w:firstRow="0" w:lastRow="0" w:firstColumn="0" w:lastColumn="0" w:oddVBand="0" w:evenVBand="0" w:oddHBand="1" w:evenHBand="0" w:firstRowFirstColumn="0" w:firstRowLastColumn="0" w:lastRowFirstColumn="0" w:lastRowLastColumn="0"/>
-            </w:pPr>
-            <w:proofErr w:type="gramStart"/>
+              <w:cnfStyle w:val="000000000000" w:firstRow="0" w:lastRow="0" w:firstColumn="0" w:lastColumn="0" w:oddVBand="0" w:evenVBand="0" w:oddHBand="0" w:evenHBand="0" w:firstRowFirstColumn="0" w:firstRowLastColumn="0" w:lastRowFirstColumn="0" w:lastRowLastColumn="0"/>
+            </w:pPr>
+            <w:r>
+              <w:t>obligatoire</w:t>
+            </w:r>
+          </w:p>
+        </w:tc>
+      </w:tr>
+      <w:tr>
+        <w:trPr>
+          <w:cnfStyle w:val="000000100000" w:firstRow="0" w:lastRow="0" w:firstColumn="0" w:lastColumn="0" w:oddVBand="0" w:evenVBand="0" w:oddHBand="1" w:evenHBand="0" w:firstRowFirstColumn="0" w:firstRowLastColumn="0" w:lastRowFirstColumn="0" w:lastRowLastColumn="0"/>
+        </w:trPr>
+        <w:tc>
+          <w:tcPr>
+            <w:cnfStyle w:val="001000000000" w:firstRow="0" w:lastRow="0" w:firstColumn="1" w:lastColumn="0" w:oddVBand="0" w:evenVBand="0" w:oddHBand="0" w:evenHBand="0" w:firstRowFirstColumn="0" w:firstRowLastColumn="0" w:lastRowFirstColumn="0" w:lastRowLastColumn="0"/>
+            <w:tcW w:w="1264" w:type="dxa"/>
+          </w:tcPr>
+          <w:p/>
+        </w:tc>
+        <w:tc>
+          <w:tcPr>
+            <w:tcW w:w="3067" w:type="dxa"/>
+          </w:tcPr>
+          <w:p>
+            <w:pPr>
+              <w:cnfStyle w:val="000000100000" w:firstRow="0" w:lastRow="0" w:firstColumn="0" w:lastColumn="0" w:oddVBand="0" w:evenVBand="0" w:oddHBand="1" w:evenHBand="0" w:firstRowFirstColumn="0" w:firstRowLastColumn="0" w:lastRowFirstColumn="0" w:lastRowLastColumn="0"/>
+            </w:pPr>
+            <w:r>
+              <w:t>emprunt_date_heure_retour</w:t>
+            </w:r>
+          </w:p>
+        </w:tc>
+        <w:tc>
+          <w:tcPr>
+            <w:tcW w:w="3004" w:type="dxa"/>
+          </w:tcPr>
+          <w:p>
+            <w:pPr>
+              <w:cnfStyle w:val="000000100000" w:firstRow="0" w:lastRow="0" w:firstColumn="0" w:lastColumn="0" w:oddVBand="0" w:evenVBand="0" w:oddHBand="1" w:evenHBand="0" w:firstRowFirstColumn="0" w:firstRowLastColumn="0" w:lastRowFirstColumn="0" w:lastRowLastColumn="0"/>
+            </w:pPr>
+            <w:r>
+              <w:t>date et heure de retour de la cassette</w:t>
+            </w:r>
+          </w:p>
+        </w:tc>
+        <w:tc>
+          <w:tcPr>
+            <w:tcW w:w="1615" w:type="dxa"/>
+          </w:tcPr>
+          <w:p>
+            <w:pPr>
+              <w:cnfStyle w:val="000000100000" w:firstRow="0" w:lastRow="0" w:firstColumn="0" w:lastColumn="0" w:oddVBand="0" w:evenVBand="0" w:oddHBand="1" w:evenHBand="0" w:firstRowFirstColumn="0" w:firstRowLastColumn="0" w:lastRowFirstColumn="0" w:lastRowLastColumn="0"/>
+            </w:pPr>
+            <w:r>
+              <w:t>DATETIME</w:t>
+            </w:r>
+          </w:p>
+        </w:tc>
+        <w:tc>
+          <w:tcPr>
+            <w:tcW w:w="1506" w:type="dxa"/>
+          </w:tcPr>
+          <w:p>
+            <w:pPr>
+              <w:cnfStyle w:val="000000100000" w:firstRow="0" w:lastRow="0" w:firstColumn="0" w:lastColumn="0" w:oddVBand="0" w:evenVBand="0" w:oddHBand="1" w:evenHBand="0" w:firstRowFirstColumn="0" w:firstRowLastColumn="0" w:lastRowFirstColumn="0" w:lastRowLastColumn="0"/>
+            </w:pPr>
             <w:r>
               <w:t>facultatif</w:t>
             </w:r>
-            <w:proofErr w:type="gramEnd"/>
           </w:p>
         </w:tc>
       </w:tr>
@@ -3145,696 +2720,22 @@
     </w:p>
     <w:p>
       <w:pPr>
-        <w:jc w:val="both"/>
+        <w:pStyle w:val="Titre1"/>
       </w:pPr>
+      <w:r>
+        <w:t>Matrice</w:t>
+      </w:r>
     </w:p>
     <w:p>
       <w:pPr>
         <w:jc w:val="both"/>
       </w:pPr>
-    </w:p>
-    <w:p>
-      <w:pPr>
-        <w:jc w:val="both"/>
-      </w:pPr>
-    </w:p>
-    <w:p>
-      <w:pPr>
-        <w:jc w:val="both"/>
-      </w:pPr>
-    </w:p>
-    <w:p>
-      <w:pPr>
-        <w:pStyle w:val="Titre1"/>
-      </w:pPr>
-      <w:r>
-        <w:t>Règles de gestion</w:t>
-      </w:r>
-    </w:p>
-    <w:p>
-      <w:r>
-        <w:t xml:space="preserve">Un client </w:t>
-      </w:r>
-      <w:r>
-        <w:t>habite à</w:t>
-      </w:r>
-      <w:r>
-        <w:t xml:space="preserve"> 1 seule adresse</w:t>
-      </w:r>
-      <w:r>
-        <w:br/>
-        <w:t xml:space="preserve">Une adresse est </w:t>
-      </w:r>
-      <w:r>
-        <w:t>habitée</w:t>
-      </w:r>
-      <w:r>
-        <w:t xml:space="preserve"> par </w:t>
-      </w:r>
-      <w:r>
-        <w:t>0 ou plusieurs clients</w:t>
-      </w:r>
-    </w:p>
-    <w:p>
-      <w:r>
-        <w:t xml:space="preserve">Un magasin </w:t>
-      </w:r>
-      <w:r>
-        <w:t>détient</w:t>
-      </w:r>
-      <w:r>
-        <w:t xml:space="preserve"> 1 </w:t>
-      </w:r>
-      <w:r>
-        <w:t>seule adresse</w:t>
-      </w:r>
-      <w:r>
-        <w:br/>
-        <w:t xml:space="preserve">Une adresse est </w:t>
-      </w:r>
-      <w:r>
-        <w:t xml:space="preserve">détenue </w:t>
-      </w:r>
-      <w:r>
-        <w:t xml:space="preserve">par </w:t>
-      </w:r>
-      <w:r>
-        <w:t>0 ou plusieurs magasins</w:t>
-      </w:r>
-    </w:p>
-    <w:p>
-      <w:r>
-        <w:t xml:space="preserve">Un client </w:t>
-      </w:r>
-      <w:r>
-        <w:t>effectue</w:t>
-      </w:r>
-      <w:r>
-        <w:t xml:space="preserve"> </w:t>
-      </w:r>
-      <w:r>
-        <w:t xml:space="preserve">0 ou plusieurs </w:t>
-      </w:r>
-      <w:r>
-        <w:t>emprunt</w:t>
-      </w:r>
-      <w:r>
-        <w:br/>
-      </w:r>
-      <w:r>
-        <w:t>Un emprunt</w:t>
-      </w:r>
-      <w:r>
-        <w:t xml:space="preserve"> est </w:t>
-      </w:r>
-      <w:r>
-        <w:t>effectué</w:t>
-      </w:r>
-      <w:r>
-        <w:t xml:space="preserve"> par 1 seul client</w:t>
-      </w:r>
-    </w:p>
-    <w:p>
-      <w:r>
-        <w:t>Un emprunt concerne</w:t>
-      </w:r>
-      <w:r>
-        <w:t xml:space="preserve"> 1 seule cassette</w:t>
-      </w:r>
-      <w:r>
-        <w:br/>
-        <w:t>Une cassette est concernée par 0 ou plusieurs emprunts</w:t>
-      </w:r>
-    </w:p>
-    <w:p>
-      <w:r>
-        <w:t xml:space="preserve">Un </w:t>
-      </w:r>
-      <w:r>
-        <w:t>titre</w:t>
-      </w:r>
-      <w:r>
-        <w:t xml:space="preserve"> </w:t>
-      </w:r>
-      <w:r>
-        <w:t>possède</w:t>
-      </w:r>
-      <w:r>
-        <w:t xml:space="preserve"> 1 ou plusieurs genres</w:t>
-      </w:r>
-      <w:r>
-        <w:br/>
-        <w:t xml:space="preserve">Un genre </w:t>
-      </w:r>
-      <w:r>
-        <w:t xml:space="preserve">est </w:t>
-      </w:r>
-      <w:r>
-        <w:t>possédé</w:t>
-      </w:r>
-      <w:r>
-        <w:t xml:space="preserve"> par</w:t>
-      </w:r>
-      <w:r>
-        <w:t xml:space="preserve"> </w:t>
-      </w:r>
-      <w:r>
-        <w:t>1</w:t>
-      </w:r>
-      <w:r>
-        <w:t xml:space="preserve"> ou plusieurs </w:t>
-      </w:r>
-      <w:r>
-        <w:t>titre</w:t>
-      </w:r>
-      <w:r>
-        <w:t>s</w:t>
-      </w:r>
-    </w:p>
-    <w:p>
-      <w:r>
-        <w:t xml:space="preserve">Un </w:t>
-      </w:r>
-      <w:r>
-        <w:t xml:space="preserve">titre </w:t>
-      </w:r>
-      <w:r>
-        <w:t>s’adresse</w:t>
-      </w:r>
-      <w:r>
-        <w:t xml:space="preserve"> </w:t>
-      </w:r>
-      <w:r>
-        <w:t>à 1 ou plusieurs publics</w:t>
-      </w:r>
-      <w:r>
-        <w:br/>
-        <w:t>Un public</w:t>
-      </w:r>
-      <w:r>
-        <w:t xml:space="preserve"> </w:t>
-      </w:r>
-      <w:r>
-        <w:t>est adressé</w:t>
-      </w:r>
-      <w:r>
-        <w:t xml:space="preserve"> à </w:t>
-      </w:r>
-      <w:r>
-        <w:t>1</w:t>
-      </w:r>
-      <w:r>
-        <w:t xml:space="preserve"> ou plusieurs </w:t>
-      </w:r>
-      <w:r>
-        <w:t>titres</w:t>
-      </w:r>
-    </w:p>
-    <w:p>
-      <w:r>
-        <w:t xml:space="preserve">Un </w:t>
-      </w:r>
-      <w:r>
-        <w:t xml:space="preserve">titre </w:t>
-      </w:r>
-      <w:r>
-        <w:t>est joué par 0 ou plusieurs acteurs</w:t>
-      </w:r>
-      <w:r>
-        <w:br/>
-        <w:t xml:space="preserve">Un acteur joue dans 1 ou plusieurs </w:t>
-      </w:r>
-      <w:r>
-        <w:t>titres</w:t>
-      </w:r>
-    </w:p>
-    <w:p>
-      <w:r>
-        <w:t xml:space="preserve">Un </w:t>
-      </w:r>
-      <w:r>
-        <w:t xml:space="preserve">titre </w:t>
-      </w:r>
-      <w:r>
-        <w:t xml:space="preserve">est réalisé par 1 </w:t>
-      </w:r>
-      <w:r>
-        <w:t>seul réalisateur</w:t>
-      </w:r>
-      <w:r>
-        <w:t xml:space="preserve"> </w:t>
-      </w:r>
-      <w:r>
-        <w:br/>
-        <w:t xml:space="preserve">Un réalisateur réalise 1 ou plusieurs </w:t>
-      </w:r>
-      <w:r>
-        <w:t>titres</w:t>
-      </w:r>
-    </w:p>
-    <w:p>
-      <w:r>
-        <w:t xml:space="preserve">Un titre est enregistré </w:t>
-      </w:r>
-      <w:r>
-        <w:t>sur 1 ou plusieurs cassettes</w:t>
-      </w:r>
-      <w:r>
-        <w:br/>
-        <w:t>Sur une cassette est enregistré 1 seul film</w:t>
-      </w:r>
-    </w:p>
-    <w:p>
-      <w:r>
-        <w:t>Une cassette</w:t>
-      </w:r>
-      <w:r>
-        <w:t xml:space="preserve"> </w:t>
-      </w:r>
-      <w:r>
-        <w:t xml:space="preserve">est </w:t>
-      </w:r>
-      <w:r>
-        <w:t>liée</w:t>
-      </w:r>
-      <w:r>
-        <w:t xml:space="preserve"> à 1 seul état</w:t>
-      </w:r>
-      <w:r>
-        <w:br/>
-        <w:t>Un état est lié à 0 ou plusieurs cassettes</w:t>
-      </w:r>
-    </w:p>
-    <w:p>
-      <w:r>
-        <w:t>Une cas</w:t>
-      </w:r>
-      <w:r>
-        <w:t xml:space="preserve">sette est située dans </w:t>
-      </w:r>
-      <w:r>
-        <w:t>1 seul</w:t>
-      </w:r>
-      <w:r>
-        <w:t xml:space="preserve"> magasin</w:t>
-      </w:r>
-      <w:r>
-        <w:br/>
-        <w:t>Dans un magasin</w:t>
-      </w:r>
-      <w:r>
-        <w:t xml:space="preserve"> se situe 0 ou plusieurs cassettes</w:t>
-      </w:r>
-    </w:p>
-    <w:p/>
-    <w:p/>
-    <w:p/>
-    <w:p/>
-    <w:p/>
-    <w:p/>
-    <w:p/>
-    <w:p/>
-    <w:p/>
-    <w:p/>
-    <w:p/>
-    <w:p/>
-    <w:p/>
-    <w:p/>
-    <w:p>
-      <w:pPr>
-        <w:pStyle w:val="Titre1"/>
-      </w:pPr>
-      <w:r>
-        <w:lastRenderedPageBreak/>
-        <w:t>Dépendances fonctionnelles</w:t>
-      </w:r>
-    </w:p>
-    <w:p>
-      <w:proofErr w:type="spellStart"/>
-      <w:proofErr w:type="gramStart"/>
-      <w:r>
-        <w:t>c</w:t>
-      </w:r>
-      <w:r>
-        <w:t>lient</w:t>
-      </w:r>
-      <w:proofErr w:type="gramEnd"/>
-      <w:r>
-        <w:t>_id</w:t>
-      </w:r>
-      <w:proofErr w:type="spellEnd"/>
-      <w:r>
-        <w:t xml:space="preserve"> -&gt; </w:t>
-      </w:r>
-      <w:proofErr w:type="spellStart"/>
-      <w:r>
-        <w:t>client_caution</w:t>
-      </w:r>
-      <w:proofErr w:type="spellEnd"/>
-      <w:r>
-        <w:t xml:space="preserve">, </w:t>
-      </w:r>
-      <w:proofErr w:type="spellStart"/>
-      <w:r>
-        <w:t>client_nom</w:t>
-      </w:r>
-      <w:proofErr w:type="spellEnd"/>
-      <w:r>
-        <w:t xml:space="preserve">, </w:t>
-      </w:r>
-      <w:proofErr w:type="spellStart"/>
-      <w:r>
-        <w:t>client_</w:t>
-      </w:r>
-      <w:r>
-        <w:t>prenom</w:t>
-      </w:r>
-      <w:proofErr w:type="spellEnd"/>
-      <w:r>
-        <w:t>, #adresse_id</w:t>
-      </w:r>
-    </w:p>
-    <w:p>
-      <w:proofErr w:type="spellStart"/>
-      <w:proofErr w:type="gramStart"/>
-      <w:r>
-        <w:t>genre</w:t>
-      </w:r>
-      <w:proofErr w:type="gramEnd"/>
-      <w:r>
-        <w:t>_id</w:t>
-      </w:r>
-      <w:proofErr w:type="spellEnd"/>
-      <w:r>
-        <w:t xml:space="preserve"> -&gt; </w:t>
-      </w:r>
-      <w:proofErr w:type="spellStart"/>
-      <w:r>
-        <w:t>genre_libelle</w:t>
-      </w:r>
-      <w:proofErr w:type="spellEnd"/>
-    </w:p>
-    <w:p>
-      <w:proofErr w:type="spellStart"/>
-      <w:proofErr w:type="gramStart"/>
-      <w:r>
-        <w:t>public</w:t>
-      </w:r>
-      <w:proofErr w:type="gramEnd"/>
-      <w:r>
-        <w:t>_id</w:t>
-      </w:r>
-      <w:proofErr w:type="spellEnd"/>
-      <w:r>
-        <w:t xml:space="preserve"> -&gt; </w:t>
-      </w:r>
-      <w:proofErr w:type="spellStart"/>
-      <w:r>
-        <w:t>public_libelle</w:t>
-      </w:r>
-      <w:proofErr w:type="spellEnd"/>
-    </w:p>
-    <w:p>
-      <w:proofErr w:type="spellStart"/>
-      <w:proofErr w:type="gramStart"/>
-      <w:r>
-        <w:t>realisateur</w:t>
-      </w:r>
-      <w:proofErr w:type="gramEnd"/>
-      <w:r>
-        <w:t>_id</w:t>
-      </w:r>
-      <w:proofErr w:type="spellEnd"/>
-      <w:r>
-        <w:t xml:space="preserve"> -&gt; </w:t>
-      </w:r>
-      <w:proofErr w:type="spellStart"/>
-      <w:r>
-        <w:t>realisateur_nom</w:t>
-      </w:r>
-      <w:proofErr w:type="spellEnd"/>
-      <w:r>
-        <w:t xml:space="preserve">, </w:t>
-      </w:r>
-      <w:proofErr w:type="spellStart"/>
-      <w:r>
-        <w:t>realisateur_prenom</w:t>
-      </w:r>
-      <w:proofErr w:type="spellEnd"/>
-    </w:p>
-    <w:p>
-      <w:proofErr w:type="spellStart"/>
-      <w:proofErr w:type="gramStart"/>
-      <w:r>
-        <w:t>acteur</w:t>
-      </w:r>
-      <w:proofErr w:type="gramEnd"/>
-      <w:r>
-        <w:t>_id</w:t>
-      </w:r>
-      <w:proofErr w:type="spellEnd"/>
-      <w:r>
-        <w:t xml:space="preserve"> -&gt; </w:t>
-      </w:r>
-      <w:proofErr w:type="spellStart"/>
-      <w:r>
-        <w:t>acteur_nom</w:t>
-      </w:r>
-      <w:proofErr w:type="spellEnd"/>
-      <w:r>
-        <w:t xml:space="preserve">, </w:t>
-      </w:r>
-      <w:proofErr w:type="spellStart"/>
-      <w:r>
-        <w:t>acteur_prenom</w:t>
-      </w:r>
-      <w:proofErr w:type="spellEnd"/>
-      <w:r>
-        <w:t xml:space="preserve">, </w:t>
-      </w:r>
-      <w:proofErr w:type="spellStart"/>
-      <w:r>
-        <w:t>acteur_pseudonyme</w:t>
-      </w:r>
-      <w:proofErr w:type="spellEnd"/>
-    </w:p>
-    <w:p>
-      <w:proofErr w:type="spellStart"/>
-      <w:proofErr w:type="gramStart"/>
-      <w:r>
-        <w:t>titre</w:t>
-      </w:r>
-      <w:proofErr w:type="gramEnd"/>
-      <w:r>
-        <w:t>_id</w:t>
-      </w:r>
-      <w:proofErr w:type="spellEnd"/>
-      <w:r>
-        <w:t xml:space="preserve"> -&gt;</w:t>
-      </w:r>
-      <w:r>
-        <w:t xml:space="preserve"> </w:t>
-      </w:r>
-      <w:proofErr w:type="spellStart"/>
-      <w:r>
-        <w:t>titre_libelle</w:t>
-      </w:r>
-      <w:proofErr w:type="spellEnd"/>
-    </w:p>
-    <w:p>
-      <w:proofErr w:type="spellStart"/>
-      <w:proofErr w:type="gramStart"/>
-      <w:r>
-        <w:t>cassette</w:t>
-      </w:r>
-      <w:proofErr w:type="gramEnd"/>
-      <w:r>
-        <w:t>_numero</w:t>
-      </w:r>
-      <w:proofErr w:type="spellEnd"/>
-      <w:r>
-        <w:t xml:space="preserve"> -&gt;</w:t>
-      </w:r>
-      <w:r>
-        <w:t xml:space="preserve"> </w:t>
-      </w:r>
-      <w:proofErr w:type="spellStart"/>
-      <w:r>
-        <w:t>cassette_date_</w:t>
-      </w:r>
-      <w:r>
-        <w:t>mise_en_service</w:t>
-      </w:r>
-      <w:proofErr w:type="spellEnd"/>
-      <w:r>
-        <w:t xml:space="preserve">, </w:t>
-      </w:r>
-      <w:r>
-        <w:t>#titre_id</w:t>
-      </w:r>
-    </w:p>
-    <w:p>
-      <w:proofErr w:type="spellStart"/>
-      <w:proofErr w:type="gramStart"/>
-      <w:r>
-        <w:t>etat</w:t>
-      </w:r>
-      <w:proofErr w:type="gramEnd"/>
-      <w:r>
-        <w:t>_id</w:t>
-      </w:r>
-      <w:proofErr w:type="spellEnd"/>
-      <w:r>
-        <w:t xml:space="preserve"> -&gt; </w:t>
-      </w:r>
-      <w:proofErr w:type="spellStart"/>
-      <w:r>
-        <w:t>etat_libelle</w:t>
-      </w:r>
-      <w:proofErr w:type="spellEnd"/>
-    </w:p>
-    <w:p>
-      <w:proofErr w:type="spellStart"/>
-      <w:proofErr w:type="gramStart"/>
-      <w:r>
-        <w:t>magasin</w:t>
-      </w:r>
-      <w:proofErr w:type="gramEnd"/>
-      <w:r>
-        <w:t>_id</w:t>
-      </w:r>
-      <w:proofErr w:type="spellEnd"/>
-      <w:r>
-        <w:t xml:space="preserve"> -&gt; </w:t>
-      </w:r>
-      <w:proofErr w:type="spellStart"/>
-      <w:r>
-        <w:t>magasin_nom</w:t>
-      </w:r>
-      <w:proofErr w:type="spellEnd"/>
-      <w:r>
-        <w:t>, #adresse_id</w:t>
-      </w:r>
-    </w:p>
-    <w:p>
-      <w:proofErr w:type="spellStart"/>
-      <w:proofErr w:type="gramStart"/>
-      <w:r>
-        <w:t>adresse</w:t>
-      </w:r>
-      <w:proofErr w:type="gramEnd"/>
-      <w:r>
-        <w:t>_id</w:t>
-      </w:r>
-      <w:proofErr w:type="spellEnd"/>
-      <w:r>
-        <w:t xml:space="preserve"> -&gt;</w:t>
-      </w:r>
-      <w:r>
-        <w:t xml:space="preserve"> </w:t>
-      </w:r>
-      <w:proofErr w:type="spellStart"/>
-      <w:r>
-        <w:t>adresse</w:t>
-      </w:r>
-      <w:r>
-        <w:t>_</w:t>
-      </w:r>
-      <w:r>
-        <w:t>numero_</w:t>
-      </w:r>
-      <w:r>
-        <w:t>voie</w:t>
-      </w:r>
-      <w:proofErr w:type="spellEnd"/>
-      <w:r>
-        <w:t xml:space="preserve">, </w:t>
-      </w:r>
-      <w:proofErr w:type="spellStart"/>
-      <w:r>
-        <w:t>adresse_voie</w:t>
-      </w:r>
-      <w:proofErr w:type="spellEnd"/>
-      <w:r>
-        <w:t xml:space="preserve">, </w:t>
-      </w:r>
-      <w:proofErr w:type="spellStart"/>
-      <w:r>
-        <w:t>adresse_complement_adresse</w:t>
-      </w:r>
-      <w:proofErr w:type="spellEnd"/>
-      <w:r>
-        <w:t xml:space="preserve">, </w:t>
-      </w:r>
-      <w:proofErr w:type="spellStart"/>
-      <w:r>
-        <w:t>adresse_code_postal</w:t>
-      </w:r>
-      <w:proofErr w:type="spellEnd"/>
-      <w:r>
-        <w:t xml:space="preserve">, </w:t>
-      </w:r>
-      <w:proofErr w:type="spellStart"/>
-      <w:r>
-        <w:t>adresse_ville</w:t>
-      </w:r>
-      <w:proofErr w:type="spellEnd"/>
-    </w:p>
-    <w:p>
-      <w:proofErr w:type="spellStart"/>
-      <w:proofErr w:type="gramStart"/>
-      <w:r>
-        <w:t>emprunt</w:t>
-      </w:r>
-      <w:proofErr w:type="gramEnd"/>
-      <w:r>
-        <w:t>_id</w:t>
-      </w:r>
-      <w:proofErr w:type="spellEnd"/>
-      <w:r>
-        <w:t xml:space="preserve"> -&gt; </w:t>
-      </w:r>
-      <w:proofErr w:type="spellStart"/>
-      <w:r>
-        <w:t>emprunt_date_heure_emprunt</w:t>
-      </w:r>
-      <w:proofErr w:type="spellEnd"/>
-      <w:r>
-        <w:t xml:space="preserve">, </w:t>
-      </w:r>
-      <w:proofErr w:type="spellStart"/>
-      <w:r>
-        <w:t>emprunt_date_heure</w:t>
-      </w:r>
-      <w:r>
-        <w:t>_retour</w:t>
-      </w:r>
-      <w:proofErr w:type="spellEnd"/>
-      <w:r>
-        <w:t>, #cassette_numero</w:t>
-      </w:r>
-    </w:p>
-    <w:p>
-      <w:pPr>
-        <w:pStyle w:val="Titre1"/>
-      </w:pPr>
-      <w:r>
-        <w:t>Modè</w:t>
-      </w:r>
-      <w:r>
-        <w:t>le conceptuel des données</w:t>
-      </w:r>
-    </w:p>
-    <w:p>
-      <w:r>
-        <w:rPr>
-          <w:noProof/>
-        </w:rPr>
+      <w:r>
         <w:drawing>
-          <wp:inline distT="0" distB="0" distL="0" distR="0" wp14:anchorId="23DBD2B5" wp14:editId="26500B07">
-            <wp:extent cx="6645910" cy="2064385"/>
-            <wp:effectExtent l="0" t="0" r="2540" b="0"/>
-            <wp:docPr id="1" name="Image 1"/>
+          <wp:inline distT="0" distB="0" distL="0" distR="0" wp14:anchorId="4EC5D1D1" wp14:editId="4B996945">
+            <wp:extent cx="6645910" cy="4492625"/>
+            <wp:effectExtent l="0" t="0" r="2540" b="3175"/>
+            <wp:docPr id="7" name="Image 7"/>
             <wp:cNvGraphicFramePr>
               <a:graphicFrameLocks xmlns:a="http://schemas.openxmlformats.org/drawingml/2006/main" noChangeAspect="1"/>
             </wp:cNvGraphicFramePr>
@@ -3854,7 +2755,7 @@
                   <pic:spPr>
                     <a:xfrm>
                       <a:off x="0" y="0"/>
-                      <a:ext cx="6645910" cy="2064385"/>
+                      <a:ext cx="6645910" cy="4492625"/>
                     </a:xfrm>
                     <a:prstGeom prst="rect">
                       <a:avLst/>
@@ -3867,7 +2768,886 @@
         </w:drawing>
       </w:r>
     </w:p>
+    <w:p>
+      <w:pPr>
+        <w:pStyle w:val="Titre1"/>
+      </w:pPr>
+    </w:p>
+    <w:p>
+      <w:pPr>
+        <w:pStyle w:val="Titre1"/>
+      </w:pPr>
+    </w:p>
     <w:p/>
+    <w:p/>
+    <w:p/>
+    <w:p/>
+    <w:p/>
+    <w:p/>
+    <w:p/>
+    <w:p/>
+    <w:p/>
+    <w:p/>
+    <w:p>
+      <w:pPr>
+        <w:pStyle w:val="Titre1"/>
+      </w:pPr>
+    </w:p>
+    <w:p/>
+    <w:p/>
+    <w:p>
+      <w:pPr>
+        <w:pStyle w:val="Titre1"/>
+      </w:pPr>
+      <w:r>
+        <w:lastRenderedPageBreak/>
+        <w:t>Règles de gestion</w:t>
+      </w:r>
+    </w:p>
+    <w:p>
+      <w:r>
+        <w:t xml:space="preserve">Un client </w:t>
+      </w:r>
+      <w:r>
+        <w:t>habite à</w:t>
+      </w:r>
+      <w:r>
+        <w:t xml:space="preserve"> 1 seule adresse</w:t>
+      </w:r>
+      <w:r>
+        <w:br/>
+        <w:t xml:space="preserve">Une adresse est </w:t>
+      </w:r>
+      <w:r>
+        <w:t>habitée</w:t>
+      </w:r>
+      <w:r>
+        <w:t xml:space="preserve"> par </w:t>
+      </w:r>
+      <w:r>
+        <w:t>1</w:t>
+      </w:r>
+      <w:r>
+        <w:t xml:space="preserve"> ou plusieurs clients</w:t>
+      </w:r>
+    </w:p>
+    <w:p>
+      <w:r>
+        <w:t xml:space="preserve">Un client </w:t>
+      </w:r>
+      <w:r>
+        <w:t>effectue</w:t>
+      </w:r>
+      <w:r>
+        <w:t xml:space="preserve"> </w:t>
+      </w:r>
+      <w:r>
+        <w:t xml:space="preserve">0 ou plusieurs </w:t>
+      </w:r>
+      <w:r>
+        <w:t>emprunt</w:t>
+      </w:r>
+      <w:r>
+        <w:br/>
+      </w:r>
+      <w:r>
+        <w:t>Un emprunt</w:t>
+      </w:r>
+      <w:r>
+        <w:t xml:space="preserve"> est </w:t>
+      </w:r>
+      <w:r>
+        <w:t>effectué</w:t>
+      </w:r>
+      <w:r>
+        <w:t xml:space="preserve"> par 1 seul client</w:t>
+      </w:r>
+    </w:p>
+    <w:p>
+      <w:r>
+        <w:t>Un emprunt concerne</w:t>
+      </w:r>
+      <w:r>
+        <w:t xml:space="preserve"> 1 seule cassette</w:t>
+      </w:r>
+      <w:r>
+        <w:br/>
+        <w:t>Une cassette est concernée par 0 ou plusieurs emprunts</w:t>
+      </w:r>
+    </w:p>
+    <w:p>
+      <w:r>
+        <w:t xml:space="preserve">Un </w:t>
+      </w:r>
+      <w:r>
+        <w:t>titre</w:t>
+      </w:r>
+      <w:r>
+        <w:t xml:space="preserve"> </w:t>
+      </w:r>
+      <w:r>
+        <w:t>possède</w:t>
+      </w:r>
+      <w:r>
+        <w:t xml:space="preserve"> 1 ou plusieurs genres</w:t>
+      </w:r>
+      <w:r>
+        <w:br/>
+        <w:t xml:space="preserve">Un genre </w:t>
+      </w:r>
+      <w:r>
+        <w:t xml:space="preserve">est </w:t>
+      </w:r>
+      <w:r>
+        <w:t>possédé</w:t>
+      </w:r>
+      <w:r>
+        <w:t xml:space="preserve"> par</w:t>
+      </w:r>
+      <w:r>
+        <w:t xml:space="preserve"> </w:t>
+      </w:r>
+      <w:r>
+        <w:t>1</w:t>
+      </w:r>
+      <w:r>
+        <w:t xml:space="preserve"> ou plusieurs </w:t>
+      </w:r>
+      <w:r>
+        <w:t>titres</w:t>
+      </w:r>
+    </w:p>
+    <w:p>
+      <w:r>
+        <w:t xml:space="preserve">Un </w:t>
+      </w:r>
+      <w:r>
+        <w:t xml:space="preserve">titre </w:t>
+      </w:r>
+      <w:r>
+        <w:t>s’adresse</w:t>
+      </w:r>
+      <w:r>
+        <w:t xml:space="preserve"> </w:t>
+      </w:r>
+      <w:r>
+        <w:t xml:space="preserve">à 1 </w:t>
+      </w:r>
+      <w:r>
+        <w:t>seul p</w:t>
+      </w:r>
+      <w:r>
+        <w:t>ublic</w:t>
+      </w:r>
+      <w:r>
+        <w:br/>
+        <w:t xml:space="preserve">Un </w:t>
+      </w:r>
+      <w:r>
+        <w:t>p</w:t>
+      </w:r>
+      <w:r>
+        <w:t>ublic</w:t>
+      </w:r>
+      <w:r>
+        <w:t xml:space="preserve"> </w:t>
+      </w:r>
+      <w:r>
+        <w:t>est adressé</w:t>
+      </w:r>
+      <w:r>
+        <w:t xml:space="preserve"> à </w:t>
+      </w:r>
+      <w:r>
+        <w:t>1</w:t>
+      </w:r>
+      <w:r>
+        <w:t xml:space="preserve"> ou plusieurs </w:t>
+      </w:r>
+      <w:r>
+        <w:t>titres</w:t>
+      </w:r>
+    </w:p>
+    <w:p>
+      <w:r>
+        <w:t xml:space="preserve">Un </w:t>
+      </w:r>
+      <w:r>
+        <w:t xml:space="preserve">titre </w:t>
+      </w:r>
+      <w:r>
+        <w:t>est joué par 0 ou plusieurs acteurs</w:t>
+      </w:r>
+      <w:r>
+        <w:br/>
+        <w:t xml:space="preserve">Un acteur joue dans 1 ou plusieurs </w:t>
+      </w:r>
+      <w:r>
+        <w:t>titres</w:t>
+      </w:r>
+    </w:p>
+    <w:p>
+      <w:r>
+        <w:t xml:space="preserve">Un </w:t>
+      </w:r>
+      <w:r>
+        <w:t xml:space="preserve">titre </w:t>
+      </w:r>
+      <w:r>
+        <w:t xml:space="preserve">est réalisé par 1 </w:t>
+      </w:r>
+      <w:r>
+        <w:t>seul réalisateur</w:t>
+      </w:r>
+      <w:r>
+        <w:t xml:space="preserve"> </w:t>
+      </w:r>
+      <w:r>
+        <w:br/>
+        <w:t xml:space="preserve">Un réalisateur réalise 1 ou plusieurs </w:t>
+      </w:r>
+      <w:r>
+        <w:t>titres</w:t>
+      </w:r>
+    </w:p>
+    <w:p>
+      <w:r>
+        <w:t xml:space="preserve">Un titre est enregistré </w:t>
+      </w:r>
+      <w:r>
+        <w:t>sur 1 ou plusieurs cassettes</w:t>
+      </w:r>
+      <w:r>
+        <w:br/>
+        <w:t>Sur une cassette est enregistré 1 seul film</w:t>
+      </w:r>
+    </w:p>
+    <w:p>
+      <w:r>
+        <w:t>Une cassette</w:t>
+      </w:r>
+      <w:r>
+        <w:t xml:space="preserve"> </w:t>
+      </w:r>
+      <w:r>
+        <w:t xml:space="preserve">est </w:t>
+      </w:r>
+      <w:r>
+        <w:t>liée</w:t>
+      </w:r>
+      <w:r>
+        <w:t xml:space="preserve"> à 1 seul état</w:t>
+      </w:r>
+      <w:r>
+        <w:br/>
+        <w:t>Un état est lié à 0 ou plusieurs cassettes</w:t>
+      </w:r>
+    </w:p>
+    <w:p>
+      <w:r>
+        <w:t>Une cas</w:t>
+      </w:r>
+      <w:r>
+        <w:t xml:space="preserve">sette est située dans </w:t>
+      </w:r>
+      <w:r>
+        <w:t>1 seul</w:t>
+      </w:r>
+      <w:r>
+        <w:t xml:space="preserve"> magasin</w:t>
+      </w:r>
+      <w:r>
+        <w:br/>
+        <w:t>Dans un magasin</w:t>
+      </w:r>
+      <w:r>
+        <w:t xml:space="preserve"> se situe 0 ou plusieurs cassettes</w:t>
+      </w:r>
+    </w:p>
+    <w:p/>
+    <w:p/>
+    <w:p/>
+    <w:p/>
+    <w:p/>
+    <w:p/>
+    <w:p/>
+    <w:p/>
+    <w:p/>
+    <w:p/>
+    <w:p/>
+    <w:p/>
+    <w:p/>
+    <w:p/>
+    <w:p/>
+    <w:p/>
+    <w:p>
+      <w:pPr>
+        <w:pStyle w:val="Titre1"/>
+      </w:pPr>
+      <w:r>
+        <w:lastRenderedPageBreak/>
+        <w:t>Dépendances fonctionnelles</w:t>
+      </w:r>
+    </w:p>
+    <w:p>
+      <w:r>
+        <w:t>c</w:t>
+      </w:r>
+      <w:r>
+        <w:t>lient</w:t>
+      </w:r>
+      <w:r>
+        <w:t>_id -&gt; client_caution, client_nom, client_</w:t>
+      </w:r>
+      <w:r>
+        <w:t>prenom, #adresse_id</w:t>
+      </w:r>
+    </w:p>
+    <w:p>
+      <w:r>
+        <w:t>genre_id</w:t>
+      </w:r>
+      <w:r>
+        <w:t xml:space="preserve"> -&gt; genre_libelle</w:t>
+      </w:r>
+    </w:p>
+    <w:p>
+      <w:r>
+        <w:t>publics</w:t>
+      </w:r>
+      <w:r>
+        <w:t xml:space="preserve">_id -&gt; </w:t>
+      </w:r>
+      <w:r>
+        <w:t>publics</w:t>
+      </w:r>
+      <w:r>
+        <w:t>_libelle</w:t>
+      </w:r>
+    </w:p>
+    <w:p>
+      <w:r>
+        <w:t>realisateur_id -&gt; realisateur_nom, realisateur_prenom</w:t>
+      </w:r>
+    </w:p>
+    <w:p>
+      <w:r>
+        <w:t xml:space="preserve">acteur_id -&gt; acteur_nom, acteur_prenom, </w:t>
+      </w:r>
+      <w:r>
+        <w:t>acteur_pseudonyme</w:t>
+      </w:r>
+    </w:p>
+    <w:p>
+      <w:r>
+        <w:t>titre_id</w:t>
+      </w:r>
+      <w:r>
+        <w:t xml:space="preserve"> -&gt;</w:t>
+      </w:r>
+      <w:r>
+        <w:t xml:space="preserve"> titre_libelle</w:t>
+      </w:r>
+      <w:r>
+        <w:t xml:space="preserve">, </w:t>
+      </w:r>
+      <w:r>
+        <w:t>#</w:t>
+      </w:r>
+      <w:r>
+        <w:t>p</w:t>
+      </w:r>
+      <w:r>
+        <w:t>ublics</w:t>
+      </w:r>
+      <w:r>
+        <w:t>_</w:t>
+      </w:r>
+      <w:r>
+        <w:t>id, #realisateur_id</w:t>
+      </w:r>
+    </w:p>
+    <w:p>
+      <w:r>
+        <w:t>cassette_numero -&gt;</w:t>
+      </w:r>
+      <w:r>
+        <w:t xml:space="preserve"> cassette_date_</w:t>
+      </w:r>
+      <w:r>
+        <w:t>mise_en_service</w:t>
+      </w:r>
+      <w:r>
+        <w:t xml:space="preserve">, </w:t>
+      </w:r>
+      <w:r>
+        <w:t>#titre_id</w:t>
+      </w:r>
+    </w:p>
+    <w:p>
+      <w:r>
+        <w:t>etat_id -&gt; etat_libelle</w:t>
+      </w:r>
+    </w:p>
+    <w:p>
+      <w:r>
+        <w:t>magasin_id -&gt; magasin_nom, #adresse_id</w:t>
+      </w:r>
+    </w:p>
+    <w:p>
+      <w:r>
+        <w:t>adresse_id -&gt;</w:t>
+      </w:r>
+      <w:r>
+        <w:t xml:space="preserve"> adresse</w:t>
+      </w:r>
+      <w:r>
+        <w:t>_</w:t>
+      </w:r>
+      <w:r>
+        <w:t>numero</w:t>
+      </w:r>
+      <w:r>
+        <w:t xml:space="preserve">, </w:t>
+      </w:r>
+      <w:r>
+        <w:t>adresse_voie, adresse_complement_</w:t>
+      </w:r>
+      <w:r>
+        <w:t>remise</w:t>
+      </w:r>
+      <w:r>
+        <w:t>,</w:t>
+      </w:r>
+      <w:r>
+        <w:t xml:space="preserve"> </w:t>
+      </w:r>
+      <w:r>
+        <w:t>adresse_complement_distribution</w:t>
+      </w:r>
+      <w:r>
+        <w:t xml:space="preserve">, </w:t>
+      </w:r>
+      <w:r>
+        <w:t xml:space="preserve"> adresse_code_postal</w:t>
+      </w:r>
+      <w:r>
+        <w:t>, adresse_</w:t>
+      </w:r>
+      <w:r>
+        <w:t>localite, adresse_pays</w:t>
+      </w:r>
+    </w:p>
+    <w:p>
+      <w:r>
+        <w:t>emprunt_id -&gt; emprunt_date_heure_emprunt, emprunt_date_heure</w:t>
+      </w:r>
+      <w:r>
+        <w:t>_retour, #cassette_numero</w:t>
+      </w:r>
+    </w:p>
+    <w:p>
+      <w:pPr>
+        <w:pStyle w:val="Titre1"/>
+      </w:pPr>
+      <w:r>
+        <w:t>Modè</w:t>
+      </w:r>
+      <w:r>
+        <w:t>le conceptuel des données</w:t>
+      </w:r>
+    </w:p>
+    <w:p>
+      <w:r>
+        <w:rPr>
+          <w:noProof/>
+        </w:rPr>
+        <w:drawing>
+          <wp:inline distT="0" distB="0" distL="0" distR="0" wp14:anchorId="21807D48" wp14:editId="27191D15">
+            <wp:extent cx="6645910" cy="2049780"/>
+            <wp:effectExtent l="0" t="0" r="2540" b="7620"/>
+            <wp:docPr id="1" name="Image 1"/>
+            <wp:cNvGraphicFramePr>
+              <a:graphicFrameLocks xmlns:a="http://schemas.openxmlformats.org/drawingml/2006/main" noChangeAspect="1"/>
+            </wp:cNvGraphicFramePr>
+            <a:graphic xmlns:a="http://schemas.openxmlformats.org/drawingml/2006/main">
+              <a:graphicData uri="http://schemas.openxmlformats.org/drawingml/2006/picture">
+                <pic:pic xmlns:pic="http://schemas.openxmlformats.org/drawingml/2006/picture">
+                  <pic:nvPicPr>
+                    <pic:cNvPr id="1" name=""/>
+                    <pic:cNvPicPr/>
+                  </pic:nvPicPr>
+                  <pic:blipFill>
+                    <a:blip r:embed="rId5"/>
+                    <a:stretch>
+                      <a:fillRect/>
+                    </a:stretch>
+                  </pic:blipFill>
+                  <pic:spPr>
+                    <a:xfrm>
+                      <a:off x="0" y="0"/>
+                      <a:ext cx="6645910" cy="2049780"/>
+                    </a:xfrm>
+                    <a:prstGeom prst="rect">
+                      <a:avLst/>
+                    </a:prstGeom>
+                  </pic:spPr>
+                </pic:pic>
+              </a:graphicData>
+            </a:graphic>
+          </wp:inline>
+        </w:drawing>
+      </w:r>
+    </w:p>
+    <w:p>
+      <w:pPr>
+        <w:pStyle w:val="Titre1"/>
+      </w:pPr>
+      <w:r>
+        <w:t>Modèle relationnel des données</w:t>
+      </w:r>
+    </w:p>
+    <w:p>
+      <w:r>
+        <w:t>Genre(</w:t>
+      </w:r>
+      <w:r>
+        <w:rPr>
+          <w:u w:val="single"/>
+        </w:rPr>
+        <w:t>genre_id</w:t>
+      </w:r>
+      <w:r>
+        <w:t>, genre_libelle)</w:t>
+      </w:r>
+    </w:p>
+    <w:p>
+      <w:r>
+        <w:t>P</w:t>
+      </w:r>
+      <w:r>
+        <w:t>ublics</w:t>
+      </w:r>
+      <w:r>
+        <w:t>(</w:t>
+      </w:r>
+      <w:r>
+        <w:rPr>
+          <w:u w:val="single"/>
+        </w:rPr>
+        <w:t>p</w:t>
+      </w:r>
+      <w:r>
+        <w:rPr>
+          <w:u w:val="single"/>
+        </w:rPr>
+        <w:t>ublics</w:t>
+      </w:r>
+      <w:r>
+        <w:rPr>
+          <w:u w:val="single"/>
+        </w:rPr>
+        <w:t>_id</w:t>
+      </w:r>
+      <w:r>
+        <w:t xml:space="preserve">, </w:t>
+      </w:r>
+      <w:r>
+        <w:t>p</w:t>
+      </w:r>
+      <w:r>
+        <w:t>ublics</w:t>
+      </w:r>
+      <w:r>
+        <w:t>_libelle)</w:t>
+      </w:r>
+    </w:p>
+    <w:p>
+      <w:r>
+        <w:t>Realisate</w:t>
+      </w:r>
+      <w:r>
+        <w:t>ur(</w:t>
+      </w:r>
+      <w:r>
+        <w:rPr>
+          <w:u w:val="single"/>
+        </w:rPr>
+        <w:t>realisateur_id</w:t>
+      </w:r>
+      <w:r>
+        <w:t>, realisateur_n</w:t>
+      </w:r>
+      <w:r>
+        <w:t>om, realisateur_prenom,</w:t>
+      </w:r>
+      <w:r>
+        <w:t>)</w:t>
+      </w:r>
+    </w:p>
+    <w:p>
+      <w:r>
+        <w:t>Acteur(</w:t>
+      </w:r>
+      <w:r>
+        <w:rPr>
+          <w:u w:val="single"/>
+        </w:rPr>
+        <w:t>acteur_id</w:t>
+      </w:r>
+      <w:r>
+        <w:t xml:space="preserve">, </w:t>
+      </w:r>
+      <w:r>
+        <w:t xml:space="preserve">acteur_nom, </w:t>
+      </w:r>
+      <w:r>
+        <w:t>acteur_prenom, acteur_pseudonyme)</w:t>
+      </w:r>
+    </w:p>
+    <w:p>
+      <w:r>
+        <w:t>Titre(</w:t>
+      </w:r>
+      <w:r>
+        <w:rPr>
+          <w:u w:val="single"/>
+        </w:rPr>
+        <w:t>titre_id</w:t>
+      </w:r>
+      <w:r>
+        <w:t xml:space="preserve">, titre_libelle, titre_duree, </w:t>
+      </w:r>
+      <w:r>
+        <w:t>#realisateur_id</w:t>
+      </w:r>
+      <w:r>
+        <w:t xml:space="preserve">, </w:t>
+      </w:r>
+      <w:r>
+        <w:t>#</w:t>
+      </w:r>
+      <w:r>
+        <w:t>publics</w:t>
+      </w:r>
+      <w:r>
+        <w:t>_id</w:t>
+      </w:r>
+      <w:r>
+        <w:t>)</w:t>
+      </w:r>
+    </w:p>
+    <w:p>
+      <w:r>
+        <w:t>Magasin(</w:t>
+      </w:r>
+      <w:r>
+        <w:rPr>
+          <w:u w:val="single"/>
+        </w:rPr>
+        <w:t>magasin</w:t>
+      </w:r>
+      <w:r>
+        <w:rPr>
+          <w:u w:val="single"/>
+        </w:rPr>
+        <w:t>_id</w:t>
+      </w:r>
+      <w:r>
+        <w:t>, magasin_nom)</w:t>
+      </w:r>
+    </w:p>
+    <w:p>
+      <w:r>
+        <w:t>Etat(</w:t>
+      </w:r>
+      <w:r>
+        <w:rPr>
+          <w:u w:val="single"/>
+        </w:rPr>
+        <w:t>etat_id</w:t>
+      </w:r>
+      <w:r>
+        <w:t>, etat_libelle</w:t>
+      </w:r>
+      <w:r>
+        <w:t>)</w:t>
+      </w:r>
+    </w:p>
+    <w:p>
+      <w:r>
+        <w:t>Cassette</w:t>
+      </w:r>
+      <w:r>
+        <w:t>(</w:t>
+      </w:r>
+      <w:r>
+        <w:rPr>
+          <w:u w:val="single"/>
+        </w:rPr>
+        <w:t>cassette_numero</w:t>
+      </w:r>
+      <w:r>
+        <w:t>, cassette_date_mise_en_service</w:t>
+      </w:r>
+      <w:r>
+        <w:t>, #titre_id</w:t>
+      </w:r>
+      <w:r>
+        <w:t>)</w:t>
+      </w:r>
+    </w:p>
+    <w:p>
+      <w:r>
+        <w:t>Adresse(</w:t>
+      </w:r>
+      <w:r>
+        <w:rPr>
+          <w:u w:val="single"/>
+        </w:rPr>
+        <w:t>adresse_id</w:t>
+      </w:r>
+      <w:r>
+        <w:t>, adresse_nu</w:t>
+      </w:r>
+      <w:r>
+        <w:t>mero, adresse_voie, adresse_complement_remise, adresse_complement_distribution, adresse_code_postal, adresse_localite, adresse_pays</w:t>
+      </w:r>
+      <w:r>
+        <w:t>)</w:t>
+      </w:r>
+    </w:p>
+    <w:p>
+      <w:r>
+        <w:t>Client(</w:t>
+      </w:r>
+      <w:r>
+        <w:rPr>
+          <w:u w:val="single"/>
+        </w:rPr>
+        <w:t>client_id</w:t>
+      </w:r>
+      <w:r>
+        <w:t xml:space="preserve">, client_caution, </w:t>
+      </w:r>
+      <w:r>
+        <w:t>c</w:t>
+      </w:r>
+      <w:r>
+        <w:t xml:space="preserve">lient_nom, </w:t>
+      </w:r>
+      <w:r>
+        <w:t>client_prenom, #adresse_id)</w:t>
+      </w:r>
+    </w:p>
+    <w:p>
+      <w:r>
+        <w:t>Emprunt(emprunt_id, emprunt_date_heure_emprunt</w:t>
+      </w:r>
+      <w:r>
+        <w:t xml:space="preserve">, emprunt_date_heure_retour, #client_id, </w:t>
+      </w:r>
+      <w:r>
+        <w:t>#cassette_numero)</w:t>
+      </w:r>
+    </w:p>
+    <w:p>
+      <w:r>
+        <w:lastRenderedPageBreak/>
+        <w:t>Genre_Titre</w:t>
+      </w:r>
+      <w:r>
+        <w:t>(</w:t>
+      </w:r>
+      <w:r>
+        <w:rPr>
+          <w:u w:val="single"/>
+        </w:rPr>
+        <w:t>#genre_id</w:t>
+      </w:r>
+      <w:r>
+        <w:t xml:space="preserve">, </w:t>
+      </w:r>
+      <w:r>
+        <w:rPr>
+          <w:u w:val="single"/>
+        </w:rPr>
+        <w:t>#titre_id</w:t>
+      </w:r>
+      <w:r>
+        <w:t>)</w:t>
+      </w:r>
+    </w:p>
+    <w:p>
+      <w:r>
+        <w:t>Public</w:t>
+      </w:r>
+      <w:r>
+        <w:t>s</w:t>
+      </w:r>
+      <w:r>
+        <w:t>_Titre(</w:t>
+      </w:r>
+      <w:r>
+        <w:rPr>
+          <w:u w:val="single"/>
+        </w:rPr>
+        <w:t>#public</w:t>
+      </w:r>
+      <w:r>
+        <w:rPr>
+          <w:u w:val="single"/>
+        </w:rPr>
+        <w:t>s</w:t>
+      </w:r>
+      <w:r>
+        <w:rPr>
+          <w:u w:val="single"/>
+        </w:rPr>
+        <w:t>_id</w:t>
+      </w:r>
+      <w:r>
+        <w:t xml:space="preserve">, </w:t>
+      </w:r>
+      <w:r>
+        <w:rPr>
+          <w:u w:val="single"/>
+        </w:rPr>
+        <w:t>#titre_id</w:t>
+      </w:r>
+      <w:r>
+        <w:t>)</w:t>
+      </w:r>
+    </w:p>
+    <w:p>
+      <w:r>
+        <w:t>Acteur_Titre(</w:t>
+      </w:r>
+      <w:r>
+        <w:rPr>
+          <w:u w:val="single"/>
+        </w:rPr>
+        <w:t>#acteur_id</w:t>
+      </w:r>
+      <w:r>
+        <w:t xml:space="preserve">, </w:t>
+      </w:r>
+      <w:r>
+        <w:rPr>
+          <w:u w:val="single"/>
+        </w:rPr>
+        <w:t>#titre_id</w:t>
+      </w:r>
+      <w:r>
+        <w:t>)</w:t>
+      </w:r>
+    </w:p>
+    <w:p/>
+    <w:p>
+      <w:r>
+        <w:t xml:space="preserve">Création de la base de données </w:t>
+      </w:r>
+    </w:p>
     <w:sectPr>
       <w:pgSz w:w="11906" w:h="16838"/>
       <w:pgMar w:top="720" w:right="720" w:bottom="720" w:left="720" w:header="708" w:footer="708" w:gutter="0"/>
@@ -4414,6 +4194,40 @@
       </w:tcPr>
     </w:tblStylePr>
   </w:style>
+  <w:style w:type="paragraph" w:styleId="Titre">
+    <w:name w:val="Title"/>
+    <w:basedOn w:val="Normal"/>
+    <w:next w:val="Normal"/>
+    <w:link w:val="TitreCar"/>
+    <w:uiPriority w:val="10"/>
+    <w:qFormat/>
+    <w:rsid w:val="00C47070"/>
+    <w:pPr>
+      <w:spacing w:after="0" w:line="240" w:lineRule="auto"/>
+      <w:contextualSpacing/>
+    </w:pPr>
+    <w:rPr>
+      <w:rFonts w:asciiTheme="majorHAnsi" w:eastAsiaTheme="majorEastAsia" w:hAnsiTheme="majorHAnsi" w:cstheme="majorBidi"/>
+      <w:spacing w:val="-10"/>
+      <w:kern w:val="28"/>
+      <w:sz w:val="56"/>
+      <w:szCs w:val="56"/>
+    </w:rPr>
+  </w:style>
+  <w:style w:type="character" w:customStyle="1" w:styleId="TitreCar">
+    <w:name w:val="Titre Car"/>
+    <w:basedOn w:val="Policepardfaut"/>
+    <w:link w:val="Titre"/>
+    <w:uiPriority w:val="10"/>
+    <w:rsid w:val="00C47070"/>
+    <w:rPr>
+      <w:rFonts w:asciiTheme="majorHAnsi" w:eastAsiaTheme="majorEastAsia" w:hAnsiTheme="majorHAnsi" w:cstheme="majorBidi"/>
+      <w:spacing w:val="-10"/>
+      <w:kern w:val="28"/>
+      <w:sz w:val="56"/>
+      <w:szCs w:val="56"/>
+    </w:rPr>
+  </w:style>
 </w:styles>
 </file>
 

</xml_diff>